<commit_message>
Odradjen odgovor na Opsti cilj programa
</commit_message>
<xml_diff>
--- a/ERASMUS.docx
+++ b/ERASMUS.docx
@@ -11,7 +11,416 @@
         <w:t>ERASMUS+</w:t>
       </w:r>
     </w:p>
+    <w:p>
+      <w:pPr>
+        <w:pStyle w:val="Heading2"/>
+      </w:pPr>
+      <w:proofErr w:type="spellStart"/>
+      <w:r>
+        <w:t>Opšti</w:t>
+      </w:r>
+      <w:proofErr w:type="spellEnd"/>
+      <w:r>
+        <w:t xml:space="preserve"> </w:t>
+      </w:r>
+      <w:proofErr w:type="spellStart"/>
+      <w:r>
+        <w:t>cilj</w:t>
+      </w:r>
+      <w:proofErr w:type="spellEnd"/>
+      <w:r>
+        <w:t xml:space="preserve"> </w:t>
+      </w:r>
+      <w:proofErr w:type="spellStart"/>
+      <w:r>
+        <w:t>programa</w:t>
+      </w:r>
+      <w:proofErr w:type="spellEnd"/>
+      <w:r>
+        <w:t>:</w:t>
+      </w:r>
+    </w:p>
     <w:p/>
+    <w:p>
+      <w:proofErr w:type="spellStart"/>
+      <w:r>
+        <w:t>Opšti</w:t>
+      </w:r>
+      <w:proofErr w:type="spellEnd"/>
+      <w:r>
+        <w:t xml:space="preserve"> </w:t>
+      </w:r>
+      <w:proofErr w:type="spellStart"/>
+      <w:r>
+        <w:t>cilj</w:t>
+      </w:r>
+      <w:proofErr w:type="spellEnd"/>
+      <w:r>
+        <w:t xml:space="preserve"> </w:t>
+      </w:r>
+      <w:proofErr w:type="spellStart"/>
+      <w:r>
+        <w:t>programa</w:t>
+      </w:r>
+      <w:proofErr w:type="spellEnd"/>
+      <w:r>
+        <w:t xml:space="preserve"> Erasmus+ je </w:t>
+      </w:r>
+      <w:proofErr w:type="spellStart"/>
+      <w:r>
+        <w:t>podrška</w:t>
+      </w:r>
+      <w:proofErr w:type="spellEnd"/>
+      <w:r>
+        <w:t xml:space="preserve">, </w:t>
+      </w:r>
+      <w:proofErr w:type="spellStart"/>
+      <w:r>
+        <w:t>kroz</w:t>
+      </w:r>
+      <w:proofErr w:type="spellEnd"/>
+      <w:r>
+        <w:t xml:space="preserve"> </w:t>
+      </w:r>
+      <w:proofErr w:type="spellStart"/>
+      <w:r>
+        <w:t>celoživotno</w:t>
+      </w:r>
+      <w:proofErr w:type="spellEnd"/>
+      <w:r>
+        <w:t xml:space="preserve"> </w:t>
+      </w:r>
+      <w:proofErr w:type="spellStart"/>
+      <w:r>
+        <w:t>učenje</w:t>
+      </w:r>
+      <w:proofErr w:type="spellEnd"/>
+      <w:r>
+        <w:t xml:space="preserve">, </w:t>
+      </w:r>
+      <w:proofErr w:type="spellStart"/>
+      <w:r>
+        <w:t>obrazovnom</w:t>
+      </w:r>
+      <w:proofErr w:type="spellEnd"/>
+      <w:r>
+        <w:t xml:space="preserve">, </w:t>
+      </w:r>
+      <w:proofErr w:type="spellStart"/>
+      <w:r>
+        <w:t>profesionalnom</w:t>
+      </w:r>
+      <w:proofErr w:type="spellEnd"/>
+      <w:r>
+        <w:t xml:space="preserve"> </w:t>
+      </w:r>
+      <w:proofErr w:type="spellStart"/>
+      <w:r>
+        <w:t>i</w:t>
+      </w:r>
+      <w:proofErr w:type="spellEnd"/>
+      <w:r>
+        <w:t xml:space="preserve"> </w:t>
+      </w:r>
+      <w:proofErr w:type="spellStart"/>
+      <w:r>
+        <w:t>ličnom</w:t>
+      </w:r>
+      <w:proofErr w:type="spellEnd"/>
+      <w:r>
+        <w:t xml:space="preserve"> </w:t>
+      </w:r>
+      <w:proofErr w:type="spellStart"/>
+      <w:r>
+        <w:t>razvoju</w:t>
+      </w:r>
+      <w:proofErr w:type="spellEnd"/>
+      <w:r>
+        <w:t xml:space="preserve"> </w:t>
+      </w:r>
+      <w:proofErr w:type="spellStart"/>
+      <w:r>
+        <w:t>ljudi</w:t>
+      </w:r>
+      <w:proofErr w:type="spellEnd"/>
+      <w:r>
+        <w:t xml:space="preserve"> u </w:t>
+      </w:r>
+      <w:proofErr w:type="spellStart"/>
+      <w:r>
+        <w:t>oblastima</w:t>
+      </w:r>
+      <w:proofErr w:type="spellEnd"/>
+      <w:r>
+        <w:t xml:space="preserve"> </w:t>
+      </w:r>
+      <w:proofErr w:type="spellStart"/>
+      <w:r>
+        <w:t>obrazovanja</w:t>
+      </w:r>
+      <w:proofErr w:type="spellEnd"/>
+      <w:r>
+        <w:t xml:space="preserve">, </w:t>
+      </w:r>
+      <w:proofErr w:type="spellStart"/>
+      <w:r>
+        <w:t>treninga</w:t>
+      </w:r>
+      <w:proofErr w:type="spellEnd"/>
+      <w:r>
+        <w:t xml:space="preserve">, </w:t>
+      </w:r>
+      <w:proofErr w:type="spellStart"/>
+      <w:r>
+        <w:t>mladih</w:t>
+      </w:r>
+      <w:proofErr w:type="spellEnd"/>
+      <w:r>
+        <w:t xml:space="preserve"> </w:t>
+      </w:r>
+      <w:proofErr w:type="spellStart"/>
+      <w:r>
+        <w:t>i</w:t>
+      </w:r>
+      <w:proofErr w:type="spellEnd"/>
+      <w:r>
+        <w:t xml:space="preserve"> </w:t>
+      </w:r>
+      <w:proofErr w:type="spellStart"/>
+      <w:r>
+        <w:t>sporta</w:t>
+      </w:r>
+      <w:proofErr w:type="spellEnd"/>
+      <w:r>
+        <w:t xml:space="preserve"> u </w:t>
+      </w:r>
+      <w:proofErr w:type="spellStart"/>
+      <w:r>
+        <w:t>Evropi</w:t>
+      </w:r>
+      <w:proofErr w:type="spellEnd"/>
+      <w:r>
+        <w:t xml:space="preserve"> </w:t>
+      </w:r>
+      <w:proofErr w:type="spellStart"/>
+      <w:r>
+        <w:t>i</w:t>
+      </w:r>
+      <w:proofErr w:type="spellEnd"/>
+      <w:r>
+        <w:t xml:space="preserve"> </w:t>
+      </w:r>
+      <w:proofErr w:type="spellStart"/>
+      <w:r>
+        <w:t>šire</w:t>
+      </w:r>
+      <w:proofErr w:type="spellEnd"/>
+      <w:r>
+        <w:t xml:space="preserve">, </w:t>
+      </w:r>
+      <w:proofErr w:type="spellStart"/>
+      <w:r>
+        <w:t>čime</w:t>
+      </w:r>
+      <w:proofErr w:type="spellEnd"/>
+      <w:r>
+        <w:t xml:space="preserve"> se </w:t>
+      </w:r>
+      <w:proofErr w:type="spellStart"/>
+      <w:r>
+        <w:t>doprinosi</w:t>
+      </w:r>
+      <w:proofErr w:type="spellEnd"/>
+      <w:r>
+        <w:t xml:space="preserve"> </w:t>
+      </w:r>
+      <w:proofErr w:type="spellStart"/>
+      <w:r>
+        <w:t>održivom</w:t>
+      </w:r>
+      <w:proofErr w:type="spellEnd"/>
+      <w:r>
+        <w:t xml:space="preserve"> </w:t>
+      </w:r>
+      <w:proofErr w:type="spellStart"/>
+      <w:r>
+        <w:t>rastu</w:t>
+      </w:r>
+      <w:proofErr w:type="spellEnd"/>
+      <w:r>
+        <w:t xml:space="preserve">, </w:t>
+      </w:r>
+      <w:proofErr w:type="spellStart"/>
+      <w:r>
+        <w:t>kvalitetnim</w:t>
+      </w:r>
+      <w:proofErr w:type="spellEnd"/>
+      <w:r>
+        <w:t xml:space="preserve"> </w:t>
+      </w:r>
+      <w:proofErr w:type="spellStart"/>
+      <w:r>
+        <w:t>poslovima</w:t>
+      </w:r>
+      <w:proofErr w:type="spellEnd"/>
+      <w:r>
+        <w:t xml:space="preserve"> </w:t>
+      </w:r>
+      <w:proofErr w:type="spellStart"/>
+      <w:r>
+        <w:t>i</w:t>
+      </w:r>
+      <w:proofErr w:type="spellEnd"/>
+      <w:r>
+        <w:t xml:space="preserve"> </w:t>
+      </w:r>
+      <w:proofErr w:type="spellStart"/>
+      <w:r>
+        <w:t>društvenoj</w:t>
+      </w:r>
+      <w:proofErr w:type="spellEnd"/>
+      <w:r>
+        <w:t xml:space="preserve"> </w:t>
+      </w:r>
+      <w:proofErr w:type="spellStart"/>
+      <w:r>
+        <w:t>koheziji</w:t>
+      </w:r>
+      <w:proofErr w:type="spellEnd"/>
+      <w:r>
+        <w:t xml:space="preserve">, </w:t>
+      </w:r>
+      <w:proofErr w:type="spellStart"/>
+      <w:r>
+        <w:t>podsticanju</w:t>
+      </w:r>
+      <w:proofErr w:type="spellEnd"/>
+      <w:r>
+        <w:t xml:space="preserve"> </w:t>
+      </w:r>
+      <w:proofErr w:type="spellStart"/>
+      <w:r>
+        <w:t>inovacija</w:t>
+      </w:r>
+      <w:proofErr w:type="spellEnd"/>
+      <w:r>
+        <w:t xml:space="preserve"> </w:t>
+      </w:r>
+      <w:proofErr w:type="spellStart"/>
+      <w:r>
+        <w:t>i</w:t>
+      </w:r>
+      <w:proofErr w:type="spellEnd"/>
+      <w:r>
+        <w:t xml:space="preserve"> </w:t>
+      </w:r>
+      <w:proofErr w:type="spellStart"/>
+      <w:r>
+        <w:t>jačanju</w:t>
+      </w:r>
+      <w:proofErr w:type="spellEnd"/>
+      <w:r>
+        <w:t xml:space="preserve"> </w:t>
+      </w:r>
+      <w:proofErr w:type="spellStart"/>
+      <w:r>
+        <w:t>evropskog</w:t>
+      </w:r>
+      <w:proofErr w:type="spellEnd"/>
+      <w:r>
+        <w:t xml:space="preserve"> </w:t>
+      </w:r>
+      <w:proofErr w:type="spellStart"/>
+      <w:r>
+        <w:t>identiteta</w:t>
+      </w:r>
+      <w:proofErr w:type="spellEnd"/>
+      <w:r>
+        <w:t xml:space="preserve"> </w:t>
+      </w:r>
+      <w:proofErr w:type="spellStart"/>
+      <w:r>
+        <w:t>i</w:t>
+      </w:r>
+      <w:proofErr w:type="spellEnd"/>
+      <w:r>
+        <w:t xml:space="preserve"> </w:t>
+      </w:r>
+      <w:proofErr w:type="spellStart"/>
+      <w:r>
+        <w:t>aktivnog</w:t>
+      </w:r>
+      <w:proofErr w:type="spellEnd"/>
+      <w:r>
+        <w:t xml:space="preserve"> </w:t>
+      </w:r>
+      <w:proofErr w:type="spellStart"/>
+      <w:r>
+        <w:t>građanstva</w:t>
+      </w:r>
+      <w:proofErr w:type="spellEnd"/>
+      <w:r>
+        <w:t>.</w:t>
+      </w:r>
+    </w:p>
+    <w:p>
+      <w:proofErr w:type="spellStart"/>
+      <w:r>
+        <w:t>Ovaj</w:t>
+      </w:r>
+      <w:proofErr w:type="spellEnd"/>
+      <w:r>
+        <w:t xml:space="preserve"> </w:t>
+      </w:r>
+      <w:proofErr w:type="spellStart"/>
+      <w:r>
+        <w:t>podatak</w:t>
+      </w:r>
+      <w:proofErr w:type="spellEnd"/>
+      <w:r>
+        <w:t xml:space="preserve"> se </w:t>
+      </w:r>
+      <w:proofErr w:type="spellStart"/>
+      <w:r>
+        <w:t>može</w:t>
+      </w:r>
+      <w:proofErr w:type="spellEnd"/>
+      <w:r>
+        <w:t xml:space="preserve"> </w:t>
+      </w:r>
+      <w:proofErr w:type="spellStart"/>
+      <w:r>
+        <w:t>pronaći</w:t>
+      </w:r>
+      <w:proofErr w:type="spellEnd"/>
+      <w:r>
+        <w:t xml:space="preserve"> </w:t>
+      </w:r>
+      <w:proofErr w:type="spellStart"/>
+      <w:r>
+        <w:t>na</w:t>
+      </w:r>
+      <w:proofErr w:type="spellEnd"/>
+      <w:r>
+        <w:t xml:space="preserve"> </w:t>
+      </w:r>
+      <w:proofErr w:type="spellStart"/>
+      <w:r>
+        <w:t>strani</w:t>
+      </w:r>
+      <w:proofErr w:type="spellEnd"/>
+      <w:r>
+        <w:t xml:space="preserve"> 6 PDF </w:t>
+      </w:r>
+      <w:proofErr w:type="spellStart"/>
+      <w:r>
+        <w:t>dokumenta</w:t>
+      </w:r>
+      <w:proofErr w:type="spellEnd"/>
+      <w:r>
+        <w:t>.</w:t>
+      </w:r>
+    </w:p>
     <w:sectPr>
       <w:pgSz w:w="12240" w:h="15840"/>
       <w:pgMar w:top="720" w:right="720" w:bottom="720" w:left="720" w:header="720" w:footer="720" w:gutter="0"/>
@@ -455,7 +864,6 @@
     <w:next w:val="Normal"/>
     <w:link w:val="Heading2Char"/>
     <w:uiPriority w:val="9"/>
-    <w:semiHidden/>
     <w:unhideWhenUsed/>
     <w:qFormat/>
     <w:rsid w:val="00C0689C"/>
@@ -517,7 +925,6 @@
     <w:basedOn w:val="DefaultParagraphFont"/>
     <w:link w:val="Heading2"/>
     <w:uiPriority w:val="9"/>
-    <w:semiHidden/>
     <w:rsid w:val="00C0689C"/>
     <w:rPr>
       <w:rFonts w:ascii="Arial" w:eastAsiaTheme="majorEastAsia" w:hAnsi="Arial" w:cstheme="majorBidi"/>

</xml_diff>

<commit_message>
Odradjen odgovor na Specificni ciljevi programa
</commit_message>
<xml_diff>
--- a/ERASMUS.docx
+++ b/ERASMUS.docx
@@ -419,6 +419,1641 @@
       <w:proofErr w:type="spellEnd"/>
       <w:r>
         <w:t>.</w:t>
+      </w:r>
+    </w:p>
+    <w:p/>
+    <w:p>
+      <w:pPr>
+        <w:pStyle w:val="Heading2"/>
+      </w:pPr>
+      <w:proofErr w:type="spellStart"/>
+      <w:r>
+        <w:t>Specificni</w:t>
+      </w:r>
+      <w:proofErr w:type="spellEnd"/>
+      <w:r>
+        <w:t xml:space="preserve"> </w:t>
+      </w:r>
+      <w:proofErr w:type="spellStart"/>
+      <w:r>
+        <w:t>ciljevi</w:t>
+      </w:r>
+      <w:proofErr w:type="spellEnd"/>
+      <w:r>
+        <w:t xml:space="preserve"> </w:t>
+      </w:r>
+      <w:proofErr w:type="spellStart"/>
+      <w:r>
+        <w:t>programa</w:t>
+      </w:r>
+      <w:proofErr w:type="spellEnd"/>
+      <w:r>
+        <w:t>:</w:t>
+      </w:r>
+    </w:p>
+    <w:p/>
+    <w:p>
+      <w:r>
+        <w:t xml:space="preserve">- </w:t>
+      </w:r>
+      <w:proofErr w:type="spellStart"/>
+      <w:r>
+        <w:t>Promovisanje</w:t>
+      </w:r>
+      <w:proofErr w:type="spellEnd"/>
+      <w:r>
+        <w:t xml:space="preserve"> </w:t>
+      </w:r>
+      <w:proofErr w:type="spellStart"/>
+      <w:r>
+        <w:t>mobilnosti</w:t>
+      </w:r>
+      <w:proofErr w:type="spellEnd"/>
+      <w:r>
+        <w:t xml:space="preserve"> </w:t>
+      </w:r>
+      <w:proofErr w:type="spellStart"/>
+      <w:r>
+        <w:t>učenika</w:t>
+      </w:r>
+      <w:proofErr w:type="spellEnd"/>
+      <w:r>
+        <w:t xml:space="preserve">, </w:t>
+      </w:r>
+      <w:proofErr w:type="spellStart"/>
+      <w:r>
+        <w:t>studenata</w:t>
+      </w:r>
+      <w:proofErr w:type="spellEnd"/>
+      <w:r>
+        <w:t xml:space="preserve">, </w:t>
+      </w:r>
+      <w:proofErr w:type="spellStart"/>
+      <w:r>
+        <w:t>nastavnika</w:t>
+      </w:r>
+      <w:proofErr w:type="spellEnd"/>
+      <w:r>
+        <w:t xml:space="preserve"> </w:t>
+      </w:r>
+      <w:proofErr w:type="spellStart"/>
+      <w:r>
+        <w:t>i</w:t>
+      </w:r>
+      <w:proofErr w:type="spellEnd"/>
+      <w:r>
+        <w:t xml:space="preserve"> </w:t>
+      </w:r>
+      <w:proofErr w:type="spellStart"/>
+      <w:r>
+        <w:t>drugih</w:t>
+      </w:r>
+      <w:proofErr w:type="spellEnd"/>
+      <w:r>
+        <w:t xml:space="preserve"> </w:t>
+      </w:r>
+      <w:proofErr w:type="spellStart"/>
+      <w:r>
+        <w:t>profesionalaca</w:t>
+      </w:r>
+      <w:proofErr w:type="spellEnd"/>
+      <w:r>
+        <w:t xml:space="preserve"> u </w:t>
+      </w:r>
+      <w:proofErr w:type="spellStart"/>
+      <w:r>
+        <w:t>oblasti</w:t>
+      </w:r>
+      <w:proofErr w:type="spellEnd"/>
+      <w:r>
+        <w:t xml:space="preserve"> </w:t>
+      </w:r>
+      <w:proofErr w:type="spellStart"/>
+      <w:r>
+        <w:t>obrazovanja</w:t>
+      </w:r>
+      <w:proofErr w:type="spellEnd"/>
+      <w:r>
+        <w:t xml:space="preserve"> </w:t>
+      </w:r>
+      <w:proofErr w:type="spellStart"/>
+      <w:r>
+        <w:t>i</w:t>
+      </w:r>
+      <w:proofErr w:type="spellEnd"/>
+      <w:r>
+        <w:t xml:space="preserve"> </w:t>
+      </w:r>
+      <w:proofErr w:type="spellStart"/>
+      <w:r>
+        <w:t>treninga</w:t>
+      </w:r>
+      <w:proofErr w:type="spellEnd"/>
+      <w:r>
+        <w:t xml:space="preserve">, </w:t>
+      </w:r>
+      <w:proofErr w:type="spellStart"/>
+      <w:r>
+        <w:t>kao</w:t>
+      </w:r>
+      <w:proofErr w:type="spellEnd"/>
+      <w:r>
+        <w:t xml:space="preserve"> </w:t>
+      </w:r>
+      <w:proofErr w:type="spellStart"/>
+      <w:r>
+        <w:t>i</w:t>
+      </w:r>
+      <w:proofErr w:type="spellEnd"/>
+      <w:r>
+        <w:t xml:space="preserve"> </w:t>
+      </w:r>
+      <w:proofErr w:type="spellStart"/>
+      <w:r>
+        <w:t>saradnje</w:t>
+      </w:r>
+      <w:proofErr w:type="spellEnd"/>
+      <w:r>
+        <w:t xml:space="preserve">, </w:t>
+      </w:r>
+      <w:proofErr w:type="spellStart"/>
+      <w:r>
+        <w:t>kvaliteta</w:t>
+      </w:r>
+      <w:proofErr w:type="spellEnd"/>
+      <w:r>
+        <w:t xml:space="preserve">, </w:t>
+      </w:r>
+      <w:proofErr w:type="spellStart"/>
+      <w:r>
+        <w:t>inkluzije</w:t>
+      </w:r>
+      <w:proofErr w:type="spellEnd"/>
+      <w:r>
+        <w:t xml:space="preserve"> </w:t>
+      </w:r>
+      <w:proofErr w:type="spellStart"/>
+      <w:r>
+        <w:t>i</w:t>
+      </w:r>
+      <w:proofErr w:type="spellEnd"/>
+      <w:r>
+        <w:t xml:space="preserve"> </w:t>
+      </w:r>
+      <w:proofErr w:type="spellStart"/>
+      <w:r>
+        <w:t>jednakosti</w:t>
+      </w:r>
+      <w:proofErr w:type="spellEnd"/>
+      <w:r>
+        <w:t xml:space="preserve">, </w:t>
+      </w:r>
+      <w:proofErr w:type="spellStart"/>
+      <w:r>
+        <w:t>izvrsnosti</w:t>
+      </w:r>
+      <w:proofErr w:type="spellEnd"/>
+      <w:r>
+        <w:t xml:space="preserve">, </w:t>
+      </w:r>
+      <w:proofErr w:type="spellStart"/>
+      <w:r>
+        <w:t>kreativnosti</w:t>
+      </w:r>
+      <w:proofErr w:type="spellEnd"/>
+      <w:r>
+        <w:t xml:space="preserve"> </w:t>
+      </w:r>
+      <w:proofErr w:type="spellStart"/>
+      <w:r>
+        <w:t>i</w:t>
+      </w:r>
+      <w:proofErr w:type="spellEnd"/>
+      <w:r>
+        <w:t xml:space="preserve"> </w:t>
+      </w:r>
+      <w:proofErr w:type="spellStart"/>
+      <w:r>
+        <w:t>inovacija</w:t>
+      </w:r>
+      <w:proofErr w:type="spellEnd"/>
+      <w:r>
+        <w:t xml:space="preserve"> </w:t>
+      </w:r>
+      <w:proofErr w:type="spellStart"/>
+      <w:r>
+        <w:t>na</w:t>
+      </w:r>
+      <w:proofErr w:type="spellEnd"/>
+      <w:r>
+        <w:t xml:space="preserve"> </w:t>
+      </w:r>
+      <w:proofErr w:type="spellStart"/>
+      <w:r>
+        <w:t>nivou</w:t>
+      </w:r>
+      <w:proofErr w:type="spellEnd"/>
+      <w:r>
+        <w:t xml:space="preserve"> </w:t>
+      </w:r>
+      <w:proofErr w:type="spellStart"/>
+      <w:r>
+        <w:t>organizacija</w:t>
+      </w:r>
+      <w:proofErr w:type="spellEnd"/>
+      <w:r>
+        <w:t xml:space="preserve"> </w:t>
+      </w:r>
+      <w:proofErr w:type="spellStart"/>
+      <w:r>
+        <w:t>i</w:t>
+      </w:r>
+      <w:proofErr w:type="spellEnd"/>
+      <w:r>
+        <w:t xml:space="preserve"> </w:t>
+      </w:r>
+      <w:proofErr w:type="spellStart"/>
+      <w:r>
+        <w:t>politika</w:t>
+      </w:r>
+      <w:proofErr w:type="spellEnd"/>
+      <w:r>
+        <w:t xml:space="preserve"> u </w:t>
+      </w:r>
+      <w:proofErr w:type="spellStart"/>
+      <w:r>
+        <w:t>ovim</w:t>
+      </w:r>
+      <w:proofErr w:type="spellEnd"/>
+      <w:r>
+        <w:t xml:space="preserve"> </w:t>
+      </w:r>
+      <w:proofErr w:type="spellStart"/>
+      <w:r>
+        <w:t>oblastima</w:t>
+      </w:r>
+      <w:proofErr w:type="spellEnd"/>
+      <w:r>
+        <w:t>.</w:t>
+      </w:r>
+    </w:p>
+    <w:p>
+      <w:r>
+        <w:t xml:space="preserve">- </w:t>
+      </w:r>
+      <w:proofErr w:type="spellStart"/>
+      <w:r>
+        <w:t>Podsticanje</w:t>
+      </w:r>
+      <w:proofErr w:type="spellEnd"/>
+      <w:r>
+        <w:t xml:space="preserve"> </w:t>
+      </w:r>
+      <w:proofErr w:type="spellStart"/>
+      <w:r>
+        <w:t>neformalnog</w:t>
+      </w:r>
+      <w:proofErr w:type="spellEnd"/>
+      <w:r>
+        <w:t xml:space="preserve"> </w:t>
+      </w:r>
+      <w:proofErr w:type="spellStart"/>
+      <w:r>
+        <w:t>i</w:t>
+      </w:r>
+      <w:proofErr w:type="spellEnd"/>
+      <w:r>
+        <w:t xml:space="preserve"> </w:t>
+      </w:r>
+      <w:proofErr w:type="spellStart"/>
+      <w:r>
+        <w:t>informalnog</w:t>
+      </w:r>
+      <w:proofErr w:type="spellEnd"/>
+      <w:r>
+        <w:t xml:space="preserve"> </w:t>
+      </w:r>
+      <w:proofErr w:type="spellStart"/>
+      <w:r>
+        <w:t>učenja</w:t>
+      </w:r>
+      <w:proofErr w:type="spellEnd"/>
+      <w:r>
+        <w:t xml:space="preserve">, </w:t>
+      </w:r>
+      <w:proofErr w:type="spellStart"/>
+      <w:r>
+        <w:t>mobilnosti</w:t>
+      </w:r>
+      <w:proofErr w:type="spellEnd"/>
+      <w:r>
+        <w:t xml:space="preserve"> </w:t>
+      </w:r>
+      <w:proofErr w:type="spellStart"/>
+      <w:r>
+        <w:t>mladih</w:t>
+      </w:r>
+      <w:proofErr w:type="spellEnd"/>
+      <w:r>
+        <w:t xml:space="preserve"> </w:t>
+      </w:r>
+      <w:proofErr w:type="spellStart"/>
+      <w:r>
+        <w:t>ljudi</w:t>
+      </w:r>
+      <w:proofErr w:type="spellEnd"/>
+      <w:r>
+        <w:t xml:space="preserve"> </w:t>
+      </w:r>
+      <w:proofErr w:type="spellStart"/>
+      <w:r>
+        <w:t>i</w:t>
+      </w:r>
+      <w:proofErr w:type="spellEnd"/>
+      <w:r>
+        <w:t xml:space="preserve"> </w:t>
+      </w:r>
+      <w:proofErr w:type="spellStart"/>
+      <w:r>
+        <w:t>aktivnog</w:t>
+      </w:r>
+      <w:proofErr w:type="spellEnd"/>
+      <w:r>
+        <w:t xml:space="preserve"> </w:t>
+      </w:r>
+      <w:proofErr w:type="spellStart"/>
+      <w:r>
+        <w:t>učešća</w:t>
+      </w:r>
+      <w:proofErr w:type="spellEnd"/>
+      <w:r>
+        <w:t xml:space="preserve"> </w:t>
+      </w:r>
+      <w:proofErr w:type="spellStart"/>
+      <w:r>
+        <w:t>među</w:t>
+      </w:r>
+      <w:proofErr w:type="spellEnd"/>
+      <w:r>
+        <w:t xml:space="preserve"> </w:t>
+      </w:r>
+      <w:proofErr w:type="spellStart"/>
+      <w:r>
+        <w:t>mladima</w:t>
+      </w:r>
+      <w:proofErr w:type="spellEnd"/>
+      <w:r>
+        <w:t xml:space="preserve">, </w:t>
+      </w:r>
+      <w:proofErr w:type="spellStart"/>
+      <w:r>
+        <w:t>kao</w:t>
+      </w:r>
+      <w:proofErr w:type="spellEnd"/>
+      <w:r>
+        <w:t xml:space="preserve"> </w:t>
+      </w:r>
+      <w:proofErr w:type="spellStart"/>
+      <w:r>
+        <w:t>i</w:t>
+      </w:r>
+      <w:proofErr w:type="spellEnd"/>
+      <w:r>
+        <w:t xml:space="preserve"> </w:t>
+      </w:r>
+      <w:proofErr w:type="spellStart"/>
+      <w:r>
+        <w:t>saradnje</w:t>
+      </w:r>
+      <w:proofErr w:type="spellEnd"/>
+      <w:r>
+        <w:t xml:space="preserve">, </w:t>
+      </w:r>
+      <w:proofErr w:type="spellStart"/>
+      <w:r>
+        <w:t>kvaliteta</w:t>
+      </w:r>
+      <w:proofErr w:type="spellEnd"/>
+      <w:r>
+        <w:t xml:space="preserve">, </w:t>
+      </w:r>
+      <w:proofErr w:type="spellStart"/>
+      <w:r>
+        <w:t>inkluzije</w:t>
+      </w:r>
+      <w:proofErr w:type="spellEnd"/>
+      <w:r>
+        <w:t xml:space="preserve">, </w:t>
+      </w:r>
+      <w:proofErr w:type="spellStart"/>
+      <w:r>
+        <w:t>kreativnosti</w:t>
+      </w:r>
+      <w:proofErr w:type="spellEnd"/>
+      <w:r>
+        <w:t xml:space="preserve"> </w:t>
+      </w:r>
+      <w:proofErr w:type="spellStart"/>
+      <w:r>
+        <w:t>i</w:t>
+      </w:r>
+      <w:proofErr w:type="spellEnd"/>
+      <w:r>
+        <w:t xml:space="preserve"> </w:t>
+      </w:r>
+      <w:proofErr w:type="spellStart"/>
+      <w:r>
+        <w:t>inovacija</w:t>
+      </w:r>
+      <w:proofErr w:type="spellEnd"/>
+      <w:r>
+        <w:t xml:space="preserve"> </w:t>
+      </w:r>
+      <w:proofErr w:type="spellStart"/>
+      <w:r>
+        <w:t>na</w:t>
+      </w:r>
+      <w:proofErr w:type="spellEnd"/>
+      <w:r>
+        <w:t xml:space="preserve"> </w:t>
+      </w:r>
+      <w:proofErr w:type="spellStart"/>
+      <w:r>
+        <w:t>nivou</w:t>
+      </w:r>
+      <w:proofErr w:type="spellEnd"/>
+      <w:r>
+        <w:t xml:space="preserve"> </w:t>
+      </w:r>
+      <w:proofErr w:type="spellStart"/>
+      <w:r>
+        <w:t>organizacija</w:t>
+      </w:r>
+      <w:proofErr w:type="spellEnd"/>
+      <w:r>
+        <w:t xml:space="preserve"> </w:t>
+      </w:r>
+      <w:proofErr w:type="spellStart"/>
+      <w:r>
+        <w:t>i</w:t>
+      </w:r>
+      <w:proofErr w:type="spellEnd"/>
+      <w:r>
+        <w:t xml:space="preserve"> </w:t>
+      </w:r>
+      <w:proofErr w:type="spellStart"/>
+      <w:r>
+        <w:t>politika</w:t>
+      </w:r>
+      <w:proofErr w:type="spellEnd"/>
+      <w:r>
+        <w:t xml:space="preserve"> u </w:t>
+      </w:r>
+      <w:proofErr w:type="spellStart"/>
+      <w:r>
+        <w:t>oblasti</w:t>
+      </w:r>
+      <w:proofErr w:type="spellEnd"/>
+      <w:r>
+        <w:t xml:space="preserve"> </w:t>
+      </w:r>
+      <w:proofErr w:type="spellStart"/>
+      <w:r>
+        <w:t>mladih</w:t>
+      </w:r>
+      <w:proofErr w:type="spellEnd"/>
+      <w:r>
+        <w:t>.</w:t>
+      </w:r>
+    </w:p>
+    <w:p>
+      <w:r>
+        <w:t xml:space="preserve">- </w:t>
+      </w:r>
+      <w:proofErr w:type="spellStart"/>
+      <w:r>
+        <w:t>Podsticanje</w:t>
+      </w:r>
+      <w:proofErr w:type="spellEnd"/>
+      <w:r>
+        <w:t xml:space="preserve"> </w:t>
+      </w:r>
+      <w:proofErr w:type="spellStart"/>
+      <w:r>
+        <w:t>mobilnosti</w:t>
+      </w:r>
+      <w:proofErr w:type="spellEnd"/>
+      <w:r>
+        <w:t xml:space="preserve"> </w:t>
+      </w:r>
+      <w:proofErr w:type="spellStart"/>
+      <w:r>
+        <w:t>stručnjaka</w:t>
+      </w:r>
+      <w:proofErr w:type="spellEnd"/>
+      <w:r>
+        <w:t xml:space="preserve"> za sport, </w:t>
+      </w:r>
+      <w:proofErr w:type="spellStart"/>
+      <w:r>
+        <w:t>kao</w:t>
+      </w:r>
+      <w:proofErr w:type="spellEnd"/>
+      <w:r>
+        <w:t xml:space="preserve"> </w:t>
+      </w:r>
+      <w:proofErr w:type="spellStart"/>
+      <w:r>
+        <w:t>i</w:t>
+      </w:r>
+      <w:proofErr w:type="spellEnd"/>
+      <w:r>
+        <w:t xml:space="preserve"> </w:t>
+      </w:r>
+      <w:proofErr w:type="spellStart"/>
+      <w:r>
+        <w:t>saradnje</w:t>
+      </w:r>
+      <w:proofErr w:type="spellEnd"/>
+      <w:r>
+        <w:t xml:space="preserve">, </w:t>
+      </w:r>
+      <w:proofErr w:type="spellStart"/>
+      <w:r>
+        <w:t>kvaliteta</w:t>
+      </w:r>
+      <w:proofErr w:type="spellEnd"/>
+      <w:r>
+        <w:t xml:space="preserve">, </w:t>
+      </w:r>
+      <w:proofErr w:type="spellStart"/>
+      <w:r>
+        <w:t>inkluzije</w:t>
+      </w:r>
+      <w:proofErr w:type="spellEnd"/>
+      <w:r>
+        <w:t xml:space="preserve">, </w:t>
+      </w:r>
+      <w:proofErr w:type="spellStart"/>
+      <w:r>
+        <w:t>kreativnosti</w:t>
+      </w:r>
+      <w:proofErr w:type="spellEnd"/>
+      <w:r>
+        <w:t xml:space="preserve"> </w:t>
+      </w:r>
+      <w:proofErr w:type="spellStart"/>
+      <w:r>
+        <w:t>i</w:t>
+      </w:r>
+      <w:proofErr w:type="spellEnd"/>
+      <w:r>
+        <w:t xml:space="preserve"> </w:t>
+      </w:r>
+      <w:proofErr w:type="spellStart"/>
+      <w:r>
+        <w:t>inovacija</w:t>
+      </w:r>
+      <w:proofErr w:type="spellEnd"/>
+      <w:r>
+        <w:t xml:space="preserve"> </w:t>
+      </w:r>
+      <w:proofErr w:type="spellStart"/>
+      <w:r>
+        <w:t>na</w:t>
+      </w:r>
+      <w:proofErr w:type="spellEnd"/>
+      <w:r>
+        <w:t xml:space="preserve"> </w:t>
+      </w:r>
+      <w:proofErr w:type="spellStart"/>
+      <w:r>
+        <w:t>nivou</w:t>
+      </w:r>
+      <w:proofErr w:type="spellEnd"/>
+      <w:r>
+        <w:t xml:space="preserve"> </w:t>
+      </w:r>
+      <w:proofErr w:type="spellStart"/>
+      <w:r>
+        <w:t>sportskih</w:t>
+      </w:r>
+      <w:proofErr w:type="spellEnd"/>
+      <w:r>
+        <w:t xml:space="preserve"> </w:t>
+      </w:r>
+      <w:proofErr w:type="spellStart"/>
+      <w:r>
+        <w:t>organizacija</w:t>
+      </w:r>
+      <w:proofErr w:type="spellEnd"/>
+      <w:r>
+        <w:t xml:space="preserve"> </w:t>
+      </w:r>
+      <w:proofErr w:type="spellStart"/>
+      <w:r>
+        <w:t>i</w:t>
+      </w:r>
+      <w:proofErr w:type="spellEnd"/>
+      <w:r>
+        <w:t xml:space="preserve"> </w:t>
+      </w:r>
+      <w:proofErr w:type="spellStart"/>
+      <w:r>
+        <w:t>sportskih</w:t>
+      </w:r>
+      <w:proofErr w:type="spellEnd"/>
+      <w:r>
+        <w:t xml:space="preserve"> </w:t>
+      </w:r>
+      <w:proofErr w:type="spellStart"/>
+      <w:r>
+        <w:t>politika</w:t>
+      </w:r>
+      <w:proofErr w:type="spellEnd"/>
+      <w:r>
+        <w:t>.</w:t>
+      </w:r>
+    </w:p>
+    <w:p/>
+    <w:p>
+      <w:proofErr w:type="spellStart"/>
+      <w:r>
+        <w:t>Rezultati</w:t>
+      </w:r>
+      <w:proofErr w:type="spellEnd"/>
+      <w:r>
+        <w:t xml:space="preserve"> </w:t>
+      </w:r>
+      <w:proofErr w:type="spellStart"/>
+      <w:r>
+        <w:t>programa</w:t>
+      </w:r>
+      <w:proofErr w:type="spellEnd"/>
+      <w:r>
+        <w:t xml:space="preserve"> Erasmus+ </w:t>
+      </w:r>
+      <w:proofErr w:type="spellStart"/>
+      <w:r>
+        <w:t>su</w:t>
+      </w:r>
+      <w:proofErr w:type="spellEnd"/>
+      <w:r>
+        <w:t xml:space="preserve"> </w:t>
+      </w:r>
+      <w:proofErr w:type="spellStart"/>
+      <w:r>
+        <w:t>različiti</w:t>
+      </w:r>
+      <w:proofErr w:type="spellEnd"/>
+      <w:r>
+        <w:t xml:space="preserve"> za </w:t>
+      </w:r>
+      <w:proofErr w:type="spellStart"/>
+      <w:r>
+        <w:t>svaku</w:t>
+      </w:r>
+      <w:proofErr w:type="spellEnd"/>
+      <w:r>
+        <w:t xml:space="preserve"> </w:t>
+      </w:r>
+      <w:proofErr w:type="spellStart"/>
+      <w:r>
+        <w:t>od</w:t>
+      </w:r>
+      <w:proofErr w:type="spellEnd"/>
+      <w:r>
+        <w:t xml:space="preserve"> </w:t>
+      </w:r>
+      <w:proofErr w:type="spellStart"/>
+      <w:r>
+        <w:t>ovih</w:t>
+      </w:r>
+      <w:proofErr w:type="spellEnd"/>
+      <w:r>
+        <w:t xml:space="preserve"> </w:t>
+      </w:r>
+      <w:proofErr w:type="spellStart"/>
+      <w:r>
+        <w:t>oblasti</w:t>
+      </w:r>
+      <w:proofErr w:type="spellEnd"/>
+      <w:r>
+        <w:t>. Na primer:</w:t>
+      </w:r>
+    </w:p>
+    <w:p>
+      <w:r>
+        <w:t xml:space="preserve">- U </w:t>
+      </w:r>
+      <w:proofErr w:type="spellStart"/>
+      <w:r>
+        <w:t>oblasti</w:t>
+      </w:r>
+      <w:proofErr w:type="spellEnd"/>
+      <w:r>
+        <w:t xml:space="preserve"> </w:t>
+      </w:r>
+      <w:proofErr w:type="spellStart"/>
+      <w:r>
+        <w:t>obrazovanja</w:t>
+      </w:r>
+      <w:proofErr w:type="spellEnd"/>
+      <w:r>
+        <w:t xml:space="preserve">: </w:t>
+      </w:r>
+      <w:proofErr w:type="spellStart"/>
+      <w:r>
+        <w:t>poboljšanje</w:t>
+      </w:r>
+      <w:proofErr w:type="spellEnd"/>
+      <w:r>
+        <w:t xml:space="preserve"> </w:t>
+      </w:r>
+      <w:proofErr w:type="spellStart"/>
+      <w:r>
+        <w:t>kvaliteta</w:t>
+      </w:r>
+      <w:proofErr w:type="spellEnd"/>
+      <w:r>
+        <w:t xml:space="preserve"> </w:t>
+      </w:r>
+      <w:proofErr w:type="spellStart"/>
+      <w:r>
+        <w:t>nastave</w:t>
+      </w:r>
+      <w:proofErr w:type="spellEnd"/>
+      <w:r>
+        <w:t xml:space="preserve"> </w:t>
+      </w:r>
+      <w:proofErr w:type="spellStart"/>
+      <w:r>
+        <w:t>i</w:t>
+      </w:r>
+      <w:proofErr w:type="spellEnd"/>
+      <w:r>
+        <w:t xml:space="preserve"> </w:t>
+      </w:r>
+      <w:proofErr w:type="spellStart"/>
+      <w:r>
+        <w:t>treninga</w:t>
+      </w:r>
+      <w:proofErr w:type="spellEnd"/>
+      <w:r>
+        <w:t xml:space="preserve">; </w:t>
+      </w:r>
+      <w:proofErr w:type="spellStart"/>
+      <w:r>
+        <w:t>povećanje</w:t>
+      </w:r>
+      <w:proofErr w:type="spellEnd"/>
+      <w:r>
+        <w:t xml:space="preserve"> </w:t>
+      </w:r>
+      <w:proofErr w:type="spellStart"/>
+      <w:r>
+        <w:t>broja</w:t>
+      </w:r>
+      <w:proofErr w:type="spellEnd"/>
+      <w:r>
+        <w:t xml:space="preserve"> </w:t>
+      </w:r>
+      <w:proofErr w:type="spellStart"/>
+      <w:r>
+        <w:t>studenata</w:t>
+      </w:r>
+      <w:proofErr w:type="spellEnd"/>
+      <w:r>
+        <w:t xml:space="preserve"> koji </w:t>
+      </w:r>
+      <w:proofErr w:type="spellStart"/>
+      <w:r>
+        <w:t>stiču</w:t>
+      </w:r>
+      <w:proofErr w:type="spellEnd"/>
+      <w:r>
+        <w:t xml:space="preserve"> </w:t>
+      </w:r>
+      <w:proofErr w:type="spellStart"/>
+      <w:r>
+        <w:t>međunarodno</w:t>
+      </w:r>
+      <w:proofErr w:type="spellEnd"/>
+      <w:r>
+        <w:t xml:space="preserve"> </w:t>
+      </w:r>
+      <w:proofErr w:type="spellStart"/>
+      <w:r>
+        <w:t>iskustvo</w:t>
+      </w:r>
+      <w:proofErr w:type="spellEnd"/>
+      <w:r>
+        <w:t xml:space="preserve">; </w:t>
+      </w:r>
+      <w:proofErr w:type="spellStart"/>
+      <w:r>
+        <w:t>jačanje</w:t>
+      </w:r>
+      <w:proofErr w:type="spellEnd"/>
+      <w:r>
+        <w:t xml:space="preserve"> </w:t>
+      </w:r>
+      <w:proofErr w:type="spellStart"/>
+      <w:r>
+        <w:t>veza</w:t>
+      </w:r>
+      <w:proofErr w:type="spellEnd"/>
+      <w:r>
+        <w:t xml:space="preserve"> </w:t>
+      </w:r>
+      <w:proofErr w:type="spellStart"/>
+      <w:r>
+        <w:t>između</w:t>
+      </w:r>
+      <w:proofErr w:type="spellEnd"/>
+      <w:r>
+        <w:t xml:space="preserve"> </w:t>
+      </w:r>
+      <w:proofErr w:type="spellStart"/>
+      <w:r>
+        <w:t>visokoškolskih</w:t>
+      </w:r>
+      <w:proofErr w:type="spellEnd"/>
+      <w:r>
+        <w:t xml:space="preserve"> </w:t>
+      </w:r>
+      <w:proofErr w:type="spellStart"/>
+      <w:r>
+        <w:t>institucija</w:t>
+      </w:r>
+      <w:proofErr w:type="spellEnd"/>
+      <w:r>
+        <w:t xml:space="preserve"> </w:t>
+      </w:r>
+      <w:proofErr w:type="spellStart"/>
+      <w:r>
+        <w:t>i</w:t>
+      </w:r>
+      <w:proofErr w:type="spellEnd"/>
+      <w:r>
+        <w:t xml:space="preserve"> </w:t>
+      </w:r>
+      <w:proofErr w:type="spellStart"/>
+      <w:r>
+        <w:t>privrede</w:t>
+      </w:r>
+      <w:proofErr w:type="spellEnd"/>
+      <w:r>
+        <w:t xml:space="preserve">; </w:t>
+      </w:r>
+      <w:proofErr w:type="spellStart"/>
+      <w:r>
+        <w:t>razvoj</w:t>
+      </w:r>
+      <w:proofErr w:type="spellEnd"/>
+      <w:r>
+        <w:t xml:space="preserve"> </w:t>
+      </w:r>
+      <w:proofErr w:type="spellStart"/>
+      <w:r>
+        <w:t>novih</w:t>
+      </w:r>
+      <w:proofErr w:type="spellEnd"/>
+      <w:r>
+        <w:t xml:space="preserve"> </w:t>
+      </w:r>
+      <w:proofErr w:type="spellStart"/>
+      <w:r>
+        <w:t>kurseva</w:t>
+      </w:r>
+      <w:proofErr w:type="spellEnd"/>
+      <w:r>
+        <w:t xml:space="preserve"> koji </w:t>
+      </w:r>
+      <w:proofErr w:type="spellStart"/>
+      <w:r>
+        <w:t>odgovaraju</w:t>
+      </w:r>
+      <w:proofErr w:type="spellEnd"/>
+      <w:r>
+        <w:t xml:space="preserve"> </w:t>
+      </w:r>
+      <w:proofErr w:type="spellStart"/>
+      <w:r>
+        <w:t>potrebama</w:t>
+      </w:r>
+      <w:proofErr w:type="spellEnd"/>
+      <w:r>
+        <w:t xml:space="preserve"> </w:t>
+      </w:r>
+      <w:proofErr w:type="spellStart"/>
+      <w:r>
+        <w:t>tržišta</w:t>
+      </w:r>
+      <w:proofErr w:type="spellEnd"/>
+      <w:r>
+        <w:t xml:space="preserve"> </w:t>
+      </w:r>
+      <w:proofErr w:type="spellStart"/>
+      <w:r>
+        <w:t>rada</w:t>
+      </w:r>
+      <w:proofErr w:type="spellEnd"/>
+      <w:r>
+        <w:t>.</w:t>
+      </w:r>
+    </w:p>
+    <w:p>
+      <w:r>
+        <w:t xml:space="preserve">- U </w:t>
+      </w:r>
+      <w:proofErr w:type="spellStart"/>
+      <w:r>
+        <w:t>oblasti</w:t>
+      </w:r>
+      <w:proofErr w:type="spellEnd"/>
+      <w:r>
+        <w:t xml:space="preserve"> </w:t>
+      </w:r>
+      <w:proofErr w:type="spellStart"/>
+      <w:r>
+        <w:t>mladih</w:t>
+      </w:r>
+      <w:proofErr w:type="spellEnd"/>
+      <w:r>
+        <w:t xml:space="preserve">: </w:t>
+      </w:r>
+      <w:proofErr w:type="spellStart"/>
+      <w:r>
+        <w:t>povećanje</w:t>
+      </w:r>
+      <w:proofErr w:type="spellEnd"/>
+      <w:r>
+        <w:t xml:space="preserve"> </w:t>
+      </w:r>
+      <w:proofErr w:type="spellStart"/>
+      <w:r>
+        <w:t>broja</w:t>
+      </w:r>
+      <w:proofErr w:type="spellEnd"/>
+      <w:r>
+        <w:t xml:space="preserve"> </w:t>
+      </w:r>
+      <w:proofErr w:type="spellStart"/>
+      <w:r>
+        <w:t>mladih</w:t>
+      </w:r>
+      <w:proofErr w:type="spellEnd"/>
+      <w:r>
+        <w:t xml:space="preserve"> </w:t>
+      </w:r>
+      <w:proofErr w:type="spellStart"/>
+      <w:r>
+        <w:t>ljudi</w:t>
+      </w:r>
+      <w:proofErr w:type="spellEnd"/>
+      <w:r>
+        <w:t xml:space="preserve"> koji </w:t>
+      </w:r>
+      <w:proofErr w:type="spellStart"/>
+      <w:r>
+        <w:t>učestvuju</w:t>
+      </w:r>
+      <w:proofErr w:type="spellEnd"/>
+      <w:r>
+        <w:t xml:space="preserve"> u </w:t>
+      </w:r>
+      <w:proofErr w:type="spellStart"/>
+      <w:r>
+        <w:t>aktivnostima</w:t>
+      </w:r>
+      <w:proofErr w:type="spellEnd"/>
+      <w:r>
+        <w:t xml:space="preserve"> </w:t>
+      </w:r>
+      <w:proofErr w:type="spellStart"/>
+      <w:r>
+        <w:t>koje</w:t>
+      </w:r>
+      <w:proofErr w:type="spellEnd"/>
+      <w:r>
+        <w:t xml:space="preserve"> </w:t>
+      </w:r>
+      <w:proofErr w:type="spellStart"/>
+      <w:r>
+        <w:t>promovišu</w:t>
+      </w:r>
+      <w:proofErr w:type="spellEnd"/>
+      <w:r>
+        <w:t xml:space="preserve"> </w:t>
+      </w:r>
+      <w:proofErr w:type="spellStart"/>
+      <w:r>
+        <w:t>inkluziju</w:t>
+      </w:r>
+      <w:proofErr w:type="spellEnd"/>
+      <w:r>
+        <w:t xml:space="preserve">, </w:t>
+      </w:r>
+      <w:proofErr w:type="spellStart"/>
+      <w:r>
+        <w:t>jednakost</w:t>
+      </w:r>
+      <w:proofErr w:type="spellEnd"/>
+      <w:r>
+        <w:t xml:space="preserve"> </w:t>
+      </w:r>
+      <w:proofErr w:type="spellStart"/>
+      <w:r>
+        <w:t>i</w:t>
+      </w:r>
+      <w:proofErr w:type="spellEnd"/>
+      <w:r>
+        <w:t xml:space="preserve"> </w:t>
+      </w:r>
+      <w:proofErr w:type="spellStart"/>
+      <w:r>
+        <w:t>društvenu</w:t>
+      </w:r>
+      <w:proofErr w:type="spellEnd"/>
+      <w:r>
+        <w:t xml:space="preserve"> </w:t>
+      </w:r>
+      <w:proofErr w:type="spellStart"/>
+      <w:r>
+        <w:t>koheziju</w:t>
+      </w:r>
+      <w:proofErr w:type="spellEnd"/>
+      <w:r>
+        <w:t xml:space="preserve">; </w:t>
+      </w:r>
+      <w:proofErr w:type="spellStart"/>
+      <w:r>
+        <w:t>razvoj</w:t>
+      </w:r>
+      <w:proofErr w:type="spellEnd"/>
+      <w:r>
+        <w:t xml:space="preserve"> </w:t>
+      </w:r>
+      <w:proofErr w:type="spellStart"/>
+      <w:r>
+        <w:t>novih</w:t>
+      </w:r>
+      <w:proofErr w:type="spellEnd"/>
+      <w:r>
+        <w:t xml:space="preserve"> </w:t>
+      </w:r>
+      <w:proofErr w:type="spellStart"/>
+      <w:r>
+        <w:t>inovativnih</w:t>
+      </w:r>
+      <w:proofErr w:type="spellEnd"/>
+      <w:r>
+        <w:t xml:space="preserve"> </w:t>
+      </w:r>
+      <w:proofErr w:type="spellStart"/>
+      <w:r>
+        <w:t>pristupa</w:t>
+      </w:r>
+      <w:proofErr w:type="spellEnd"/>
+      <w:r>
+        <w:t xml:space="preserve"> u </w:t>
+      </w:r>
+      <w:proofErr w:type="spellStart"/>
+      <w:r>
+        <w:t>radu</w:t>
+      </w:r>
+      <w:proofErr w:type="spellEnd"/>
+      <w:r>
+        <w:t xml:space="preserve"> </w:t>
+      </w:r>
+      <w:proofErr w:type="spellStart"/>
+      <w:r>
+        <w:t>sa</w:t>
+      </w:r>
+      <w:proofErr w:type="spellEnd"/>
+      <w:r>
+        <w:t xml:space="preserve"> </w:t>
+      </w:r>
+      <w:proofErr w:type="spellStart"/>
+      <w:r>
+        <w:t>mladima</w:t>
+      </w:r>
+      <w:proofErr w:type="spellEnd"/>
+      <w:r>
+        <w:t xml:space="preserve">; </w:t>
+      </w:r>
+      <w:proofErr w:type="spellStart"/>
+      <w:r>
+        <w:t>jačanje</w:t>
+      </w:r>
+      <w:proofErr w:type="spellEnd"/>
+      <w:r>
+        <w:t xml:space="preserve"> </w:t>
+      </w:r>
+      <w:proofErr w:type="spellStart"/>
+      <w:r>
+        <w:t>kapaciteta</w:t>
+      </w:r>
+      <w:proofErr w:type="spellEnd"/>
+      <w:r>
+        <w:t xml:space="preserve"> </w:t>
+      </w:r>
+      <w:proofErr w:type="spellStart"/>
+      <w:r>
+        <w:t>organizacija</w:t>
+      </w:r>
+      <w:proofErr w:type="spellEnd"/>
+      <w:r>
+        <w:t xml:space="preserve"> </w:t>
+      </w:r>
+      <w:proofErr w:type="spellStart"/>
+      <w:r>
+        <w:t>koje</w:t>
+      </w:r>
+      <w:proofErr w:type="spellEnd"/>
+      <w:r>
+        <w:t xml:space="preserve"> </w:t>
+      </w:r>
+      <w:proofErr w:type="spellStart"/>
+      <w:r>
+        <w:t>rade</w:t>
+      </w:r>
+      <w:proofErr w:type="spellEnd"/>
+      <w:r>
+        <w:t xml:space="preserve"> </w:t>
+      </w:r>
+      <w:proofErr w:type="spellStart"/>
+      <w:r>
+        <w:t>sa</w:t>
+      </w:r>
+      <w:proofErr w:type="spellEnd"/>
+      <w:r>
+        <w:t xml:space="preserve"> </w:t>
+      </w:r>
+      <w:proofErr w:type="spellStart"/>
+      <w:r>
+        <w:t>mladima</w:t>
+      </w:r>
+      <w:proofErr w:type="spellEnd"/>
+      <w:r>
+        <w:t>.</w:t>
+      </w:r>
+    </w:p>
+    <w:p>
+      <w:r>
+        <w:t xml:space="preserve">- U </w:t>
+      </w:r>
+      <w:proofErr w:type="spellStart"/>
+      <w:r>
+        <w:t>oblasti</w:t>
+      </w:r>
+      <w:proofErr w:type="spellEnd"/>
+      <w:r>
+        <w:t xml:space="preserve"> </w:t>
+      </w:r>
+      <w:proofErr w:type="spellStart"/>
+      <w:r>
+        <w:t>sporta</w:t>
+      </w:r>
+      <w:proofErr w:type="spellEnd"/>
+      <w:r>
+        <w:t xml:space="preserve">: </w:t>
+      </w:r>
+      <w:proofErr w:type="spellStart"/>
+      <w:r>
+        <w:t>poboljšanje</w:t>
+      </w:r>
+      <w:proofErr w:type="spellEnd"/>
+      <w:r>
+        <w:t xml:space="preserve"> </w:t>
+      </w:r>
+      <w:proofErr w:type="spellStart"/>
+      <w:r>
+        <w:t>kvaliteta</w:t>
+      </w:r>
+      <w:proofErr w:type="spellEnd"/>
+      <w:r>
+        <w:t xml:space="preserve"> </w:t>
+      </w:r>
+      <w:proofErr w:type="spellStart"/>
+      <w:r>
+        <w:t>treninga</w:t>
+      </w:r>
+      <w:proofErr w:type="spellEnd"/>
+      <w:r>
+        <w:t xml:space="preserve"> </w:t>
+      </w:r>
+      <w:proofErr w:type="spellStart"/>
+      <w:r>
+        <w:t>i</w:t>
+      </w:r>
+      <w:proofErr w:type="spellEnd"/>
+      <w:r>
+        <w:t xml:space="preserve"> </w:t>
+      </w:r>
+      <w:proofErr w:type="spellStart"/>
+      <w:r>
+        <w:t>takmičenja</w:t>
+      </w:r>
+      <w:proofErr w:type="spellEnd"/>
+      <w:r>
+        <w:t xml:space="preserve">; </w:t>
+      </w:r>
+      <w:proofErr w:type="spellStart"/>
+      <w:r>
+        <w:t>povećanje</w:t>
+      </w:r>
+      <w:proofErr w:type="spellEnd"/>
+      <w:r>
+        <w:t xml:space="preserve"> </w:t>
+      </w:r>
+      <w:proofErr w:type="spellStart"/>
+      <w:r>
+        <w:t>broja</w:t>
+      </w:r>
+      <w:proofErr w:type="spellEnd"/>
+      <w:r>
+        <w:t xml:space="preserve"> </w:t>
+      </w:r>
+      <w:proofErr w:type="spellStart"/>
+      <w:r>
+        <w:t>ljudi</w:t>
+      </w:r>
+      <w:proofErr w:type="spellEnd"/>
+      <w:r>
+        <w:t xml:space="preserve"> koji se </w:t>
+      </w:r>
+      <w:proofErr w:type="spellStart"/>
+      <w:r>
+        <w:t>bave</w:t>
+      </w:r>
+      <w:proofErr w:type="spellEnd"/>
+      <w:r>
+        <w:t xml:space="preserve"> </w:t>
+      </w:r>
+      <w:proofErr w:type="spellStart"/>
+      <w:r>
+        <w:t>sportom</w:t>
+      </w:r>
+      <w:proofErr w:type="spellEnd"/>
+      <w:r>
+        <w:t xml:space="preserve"> </w:t>
+      </w:r>
+      <w:proofErr w:type="spellStart"/>
+      <w:r>
+        <w:t>i</w:t>
+      </w:r>
+      <w:proofErr w:type="spellEnd"/>
+      <w:r>
+        <w:t xml:space="preserve"> </w:t>
+      </w:r>
+      <w:proofErr w:type="spellStart"/>
+      <w:r>
+        <w:t>fizičkom</w:t>
+      </w:r>
+      <w:proofErr w:type="spellEnd"/>
+      <w:r>
+        <w:t xml:space="preserve"> </w:t>
+      </w:r>
+      <w:proofErr w:type="spellStart"/>
+      <w:r>
+        <w:t>aktivnošću</w:t>
+      </w:r>
+      <w:proofErr w:type="spellEnd"/>
+      <w:r>
+        <w:t xml:space="preserve">; </w:t>
+      </w:r>
+      <w:proofErr w:type="spellStart"/>
+      <w:r>
+        <w:t>promovisanje</w:t>
+      </w:r>
+      <w:proofErr w:type="spellEnd"/>
+      <w:r>
+        <w:t xml:space="preserve"> </w:t>
+      </w:r>
+      <w:proofErr w:type="spellStart"/>
+      <w:r>
+        <w:t>zdravog</w:t>
+      </w:r>
+      <w:proofErr w:type="spellEnd"/>
+      <w:r>
+        <w:t xml:space="preserve"> </w:t>
+      </w:r>
+      <w:proofErr w:type="spellStart"/>
+      <w:r>
+        <w:t>načina</w:t>
+      </w:r>
+      <w:proofErr w:type="spellEnd"/>
+      <w:r>
+        <w:t xml:space="preserve"> </w:t>
+      </w:r>
+      <w:proofErr w:type="spellStart"/>
+      <w:r>
+        <w:t>života</w:t>
+      </w:r>
+      <w:proofErr w:type="spellEnd"/>
+      <w:r>
+        <w:t xml:space="preserve"> </w:t>
+      </w:r>
+      <w:proofErr w:type="spellStart"/>
+      <w:r>
+        <w:t>i</w:t>
+      </w:r>
+      <w:proofErr w:type="spellEnd"/>
+      <w:r>
+        <w:t xml:space="preserve"> </w:t>
+      </w:r>
+      <w:proofErr w:type="spellStart"/>
+      <w:r>
+        <w:t>vrednosti</w:t>
+      </w:r>
+      <w:proofErr w:type="spellEnd"/>
+      <w:r>
+        <w:t xml:space="preserve"> </w:t>
+      </w:r>
+      <w:proofErr w:type="spellStart"/>
+      <w:r>
+        <w:t>koje</w:t>
+      </w:r>
+      <w:proofErr w:type="spellEnd"/>
+      <w:r>
+        <w:t xml:space="preserve"> sport </w:t>
+      </w:r>
+      <w:proofErr w:type="spellStart"/>
+      <w:r>
+        <w:t>promoviše</w:t>
+      </w:r>
+      <w:proofErr w:type="spellEnd"/>
+      <w:r>
+        <w:t xml:space="preserve">, </w:t>
+      </w:r>
+      <w:proofErr w:type="spellStart"/>
+      <w:r>
+        <w:t>kao</w:t>
+      </w:r>
+      <w:proofErr w:type="spellEnd"/>
+      <w:r>
+        <w:t xml:space="preserve"> </w:t>
+      </w:r>
+      <w:proofErr w:type="spellStart"/>
+      <w:r>
+        <w:t>što</w:t>
+      </w:r>
+      <w:proofErr w:type="spellEnd"/>
+      <w:r>
+        <w:t xml:space="preserve"> </w:t>
+      </w:r>
+      <w:proofErr w:type="spellStart"/>
+      <w:r>
+        <w:t>su</w:t>
+      </w:r>
+      <w:proofErr w:type="spellEnd"/>
+      <w:r>
+        <w:t xml:space="preserve"> fer-</w:t>
+      </w:r>
+      <w:proofErr w:type="spellStart"/>
+      <w:r>
+        <w:t>plej</w:t>
+      </w:r>
+      <w:proofErr w:type="spellEnd"/>
+      <w:r>
+        <w:t xml:space="preserve">, </w:t>
+      </w:r>
+      <w:proofErr w:type="spellStart"/>
+      <w:r>
+        <w:t>timski</w:t>
+      </w:r>
+      <w:proofErr w:type="spellEnd"/>
+      <w:r>
+        <w:t xml:space="preserve"> rad </w:t>
+      </w:r>
+      <w:proofErr w:type="spellStart"/>
+      <w:r>
+        <w:t>i</w:t>
+      </w:r>
+      <w:proofErr w:type="spellEnd"/>
+      <w:r>
+        <w:t xml:space="preserve"> </w:t>
+      </w:r>
+      <w:proofErr w:type="spellStart"/>
+      <w:r>
+        <w:t>poštovanje</w:t>
+      </w:r>
+      <w:proofErr w:type="spellEnd"/>
+      <w:r>
+        <w:t xml:space="preserve"> </w:t>
+      </w:r>
+      <w:proofErr w:type="spellStart"/>
+      <w:r>
+        <w:t>protivnika</w:t>
+      </w:r>
+      <w:proofErr w:type="spellEnd"/>
+      <w:r>
+        <w:t xml:space="preserve">; </w:t>
+      </w:r>
+      <w:proofErr w:type="spellStart"/>
+      <w:r>
+        <w:t>jačanje</w:t>
+      </w:r>
+      <w:proofErr w:type="spellEnd"/>
+      <w:r>
+        <w:t xml:space="preserve"> </w:t>
+      </w:r>
+      <w:proofErr w:type="spellStart"/>
+      <w:r>
+        <w:t>veza</w:t>
+      </w:r>
+      <w:proofErr w:type="spellEnd"/>
+      <w:r>
+        <w:t xml:space="preserve"> </w:t>
+      </w:r>
+      <w:proofErr w:type="spellStart"/>
+      <w:r>
+        <w:t>između</w:t>
+      </w:r>
+      <w:proofErr w:type="spellEnd"/>
+      <w:r>
+        <w:t xml:space="preserve"> </w:t>
+      </w:r>
+      <w:proofErr w:type="spellStart"/>
+      <w:r>
+        <w:t>sportskih</w:t>
+      </w:r>
+      <w:proofErr w:type="spellEnd"/>
+      <w:r>
+        <w:t xml:space="preserve"> </w:t>
+      </w:r>
+      <w:proofErr w:type="spellStart"/>
+      <w:r>
+        <w:t>organizacija</w:t>
+      </w:r>
+      <w:proofErr w:type="spellEnd"/>
+      <w:r>
+        <w:t xml:space="preserve"> </w:t>
+      </w:r>
+      <w:proofErr w:type="spellStart"/>
+      <w:r>
+        <w:t>i</w:t>
+      </w:r>
+      <w:proofErr w:type="spellEnd"/>
+      <w:r>
+        <w:t xml:space="preserve"> </w:t>
+      </w:r>
+      <w:proofErr w:type="spellStart"/>
+      <w:r>
+        <w:t>drugih</w:t>
+      </w:r>
+      <w:proofErr w:type="spellEnd"/>
+      <w:r>
+        <w:t xml:space="preserve"> </w:t>
+      </w:r>
+      <w:proofErr w:type="spellStart"/>
+      <w:r>
+        <w:t>sektora</w:t>
+      </w:r>
+      <w:proofErr w:type="spellEnd"/>
+      <w:r>
+        <w:t xml:space="preserve">, </w:t>
+      </w:r>
+      <w:proofErr w:type="spellStart"/>
+      <w:r>
+        <w:t>poput</w:t>
+      </w:r>
+      <w:proofErr w:type="spellEnd"/>
+      <w:r>
+        <w:t xml:space="preserve"> </w:t>
+      </w:r>
+      <w:proofErr w:type="spellStart"/>
+      <w:r>
+        <w:t>obrazovanja</w:t>
+      </w:r>
+      <w:proofErr w:type="spellEnd"/>
+      <w:r>
+        <w:t xml:space="preserve"> </w:t>
+      </w:r>
+      <w:proofErr w:type="spellStart"/>
+      <w:r>
+        <w:t>i</w:t>
+      </w:r>
+      <w:proofErr w:type="spellEnd"/>
+      <w:r>
+        <w:t xml:space="preserve"> </w:t>
+      </w:r>
+      <w:proofErr w:type="spellStart"/>
+      <w:r>
+        <w:t>privrede</w:t>
+      </w:r>
+      <w:proofErr w:type="spellEnd"/>
+      <w:r>
+        <w:t>.</w:t>
+      </w:r>
+    </w:p>
+    <w:p/>
+    <w:p>
+      <w:proofErr w:type="spellStart"/>
+      <w:r>
+        <w:t>Detaljnije</w:t>
+      </w:r>
+      <w:proofErr w:type="spellEnd"/>
+      <w:r>
+        <w:t xml:space="preserve"> </w:t>
+      </w:r>
+      <w:proofErr w:type="spellStart"/>
+      <w:r>
+        <w:t>informacije</w:t>
+      </w:r>
+      <w:proofErr w:type="spellEnd"/>
+      <w:r>
+        <w:t xml:space="preserve"> o </w:t>
+      </w:r>
+      <w:proofErr w:type="spellStart"/>
+      <w:r>
+        <w:t>specifičnim</w:t>
+      </w:r>
+      <w:proofErr w:type="spellEnd"/>
+      <w:r>
+        <w:t xml:space="preserve"> </w:t>
+      </w:r>
+      <w:proofErr w:type="spellStart"/>
+      <w:r>
+        <w:t>ciljevima</w:t>
+      </w:r>
+      <w:proofErr w:type="spellEnd"/>
+      <w:r>
+        <w:t xml:space="preserve"> </w:t>
+      </w:r>
+      <w:proofErr w:type="spellStart"/>
+      <w:r>
+        <w:t>i</w:t>
+      </w:r>
+      <w:proofErr w:type="spellEnd"/>
+      <w:r>
+        <w:t xml:space="preserve"> </w:t>
+      </w:r>
+      <w:proofErr w:type="spellStart"/>
+      <w:r>
+        <w:t>rezultatima</w:t>
+      </w:r>
+      <w:proofErr w:type="spellEnd"/>
+      <w:r>
+        <w:t xml:space="preserve"> </w:t>
+      </w:r>
+      <w:proofErr w:type="spellStart"/>
+      <w:r>
+        <w:t>programa</w:t>
+      </w:r>
+      <w:proofErr w:type="spellEnd"/>
+      <w:r>
+        <w:t xml:space="preserve"> Erasmus+ </w:t>
+      </w:r>
+      <w:proofErr w:type="spellStart"/>
+      <w:r>
+        <w:t>možete</w:t>
+      </w:r>
+      <w:proofErr w:type="spellEnd"/>
+      <w:r>
+        <w:t xml:space="preserve"> </w:t>
+      </w:r>
+      <w:proofErr w:type="spellStart"/>
+      <w:r>
+        <w:t>pronaći</w:t>
+      </w:r>
+      <w:proofErr w:type="spellEnd"/>
+      <w:r>
+        <w:t xml:space="preserve"> u </w:t>
+      </w:r>
+      <w:proofErr w:type="spellStart"/>
+      <w:r>
+        <w:t>ovom</w:t>
+      </w:r>
+      <w:proofErr w:type="spellEnd"/>
+      <w:r>
+        <w:t xml:space="preserve"> PDF </w:t>
+      </w:r>
+      <w:proofErr w:type="spellStart"/>
+      <w:r>
+        <w:t>dokumentu</w:t>
+      </w:r>
+      <w:proofErr w:type="spellEnd"/>
+      <w:r>
+        <w:t xml:space="preserve">, </w:t>
+      </w:r>
+      <w:proofErr w:type="spellStart"/>
+      <w:r>
+        <w:t>na</w:t>
+      </w:r>
+      <w:proofErr w:type="spellEnd"/>
+      <w:r>
+        <w:t xml:space="preserve"> </w:t>
+      </w:r>
+      <w:proofErr w:type="spellStart"/>
+      <w:r>
+        <w:t>strani</w:t>
+      </w:r>
+      <w:proofErr w:type="spellEnd"/>
+      <w:r>
+        <w:t xml:space="preserve"> 6.</w:t>
       </w:r>
     </w:p>
     <w:sectPr>

</xml_diff>

<commit_message>
Uradjen odgovor za Ukupan budzet programa
</commit_message>
<xml_diff>
--- a/ERASMUS.docx
+++ b/ERASMUS.docx
@@ -494,15 +494,7 @@
       </w:r>
       <w:proofErr w:type="spellEnd"/>
       <w:r>
-        <w:t xml:space="preserve"> </w:t>
-      </w:r>
-      <w:proofErr w:type="spellStart"/>
-      <w:r>
-        <w:t>i</w:t>
-      </w:r>
-      <w:proofErr w:type="spellEnd"/>
-      <w:r>
-        <w:t xml:space="preserve"> </w:t>
+        <w:t xml:space="preserve"> i </w:t>
       </w:r>
       <w:proofErr w:type="spellStart"/>
       <w:r>
@@ -2056,6 +2048,162 @@
         <w:t xml:space="preserve"> 6.</w:t>
       </w:r>
     </w:p>
+    <w:p/>
+    <w:p>
+      <w:pPr>
+        <w:pStyle w:val="Heading2"/>
+      </w:pPr>
+      <w:proofErr w:type="spellStart"/>
+      <w:r>
+        <w:lastRenderedPageBreak/>
+        <w:t>Ukupan</w:t>
+      </w:r>
+      <w:proofErr w:type="spellEnd"/>
+      <w:r>
+        <w:t xml:space="preserve"> </w:t>
+      </w:r>
+      <w:proofErr w:type="spellStart"/>
+      <w:r>
+        <w:t>budžet</w:t>
+      </w:r>
+      <w:proofErr w:type="spellEnd"/>
+      <w:r>
+        <w:t xml:space="preserve"> </w:t>
+      </w:r>
+      <w:proofErr w:type="spellStart"/>
+      <w:r>
+        <w:t>programa</w:t>
+      </w:r>
+      <w:proofErr w:type="spellEnd"/>
+      <w:r>
+        <w:t>:</w:t>
+      </w:r>
+    </w:p>
+    <w:p/>
+    <w:p>
+      <w:r>
+        <w:t xml:space="preserve">Prema </w:t>
+      </w:r>
+      <w:proofErr w:type="spellStart"/>
+      <w:r>
+        <w:t>strani</w:t>
+      </w:r>
+      <w:proofErr w:type="spellEnd"/>
+      <w:r>
+        <w:t xml:space="preserve"> 19 PDF </w:t>
+      </w:r>
+      <w:proofErr w:type="spellStart"/>
+      <w:r>
+        <w:t>dokumenta</w:t>
+      </w:r>
+      <w:proofErr w:type="spellEnd"/>
+      <w:r>
+        <w:t xml:space="preserve">, Erasmus+ Program </w:t>
+      </w:r>
+      <w:proofErr w:type="spellStart"/>
+      <w:r>
+        <w:t>ima</w:t>
+      </w:r>
+      <w:proofErr w:type="spellEnd"/>
+      <w:r>
+        <w:t xml:space="preserve"> </w:t>
+      </w:r>
+      <w:proofErr w:type="spellStart"/>
+      <w:r>
+        <w:t>ukupni</w:t>
+      </w:r>
+      <w:proofErr w:type="spellEnd"/>
+      <w:r>
+        <w:t xml:space="preserve"> </w:t>
+      </w:r>
+      <w:proofErr w:type="spellStart"/>
+      <w:r>
+        <w:t>indikativni</w:t>
+      </w:r>
+      <w:proofErr w:type="spellEnd"/>
+      <w:r>
+        <w:t xml:space="preserve"> </w:t>
+      </w:r>
+      <w:proofErr w:type="spellStart"/>
+      <w:r>
+        <w:t>finansijski</w:t>
+      </w:r>
+      <w:proofErr w:type="spellEnd"/>
+      <w:r>
+        <w:t xml:space="preserve"> </w:t>
+      </w:r>
+      <w:proofErr w:type="spellStart"/>
+      <w:r>
+        <w:t>okvir</w:t>
+      </w:r>
+      <w:proofErr w:type="spellEnd"/>
+      <w:r>
+        <w:t xml:space="preserve"> od </w:t>
+      </w:r>
+      <w:proofErr w:type="spellStart"/>
+      <w:r>
+        <w:t>više</w:t>
+      </w:r>
+      <w:proofErr w:type="spellEnd"/>
+    </w:p>
+    <w:p>
+      <w:r>
+        <w:t xml:space="preserve">od 26 </w:t>
+      </w:r>
+      <w:proofErr w:type="spellStart"/>
+      <w:r>
+        <w:t>milijardi</w:t>
+      </w:r>
+      <w:proofErr w:type="spellEnd"/>
+      <w:r>
+        <w:t xml:space="preserve"> </w:t>
+      </w:r>
+      <w:proofErr w:type="spellStart"/>
+      <w:r>
+        <w:t>evra</w:t>
+      </w:r>
+      <w:proofErr w:type="spellEnd"/>
+      <w:r>
+        <w:t xml:space="preserve"> </w:t>
+      </w:r>
+      <w:proofErr w:type="spellStart"/>
+      <w:r>
+        <w:t>iz</w:t>
+      </w:r>
+      <w:proofErr w:type="spellEnd"/>
+      <w:r>
+        <w:t xml:space="preserve"> </w:t>
+      </w:r>
+      <w:proofErr w:type="spellStart"/>
+      <w:r>
+        <w:t>budžeta</w:t>
+      </w:r>
+      <w:proofErr w:type="spellEnd"/>
+      <w:r>
+        <w:t xml:space="preserve"> EU za </w:t>
+      </w:r>
+      <w:proofErr w:type="spellStart"/>
+      <w:r>
+        <w:t>sedam</w:t>
+      </w:r>
+      <w:proofErr w:type="spellEnd"/>
+      <w:r>
+        <w:t xml:space="preserve"> </w:t>
+      </w:r>
+      <w:proofErr w:type="spellStart"/>
+      <w:r>
+        <w:t>godina</w:t>
+      </w:r>
+      <w:proofErr w:type="spellEnd"/>
+      <w:r>
+        <w:t xml:space="preserve"> (2021-2027).</w:t>
+      </w:r>
+      <w:r>
+        <w:cr/>
+      </w:r>
+    </w:p>
+    <w:p/>
+    <w:p/>
     <w:sectPr>
       <w:pgSz w:w="12240" w:h="15840"/>
       <w:pgMar w:top="720" w:right="720" w:bottom="720" w:left="720" w:header="720" w:footer="720" w:gutter="0"/>

</xml_diff>

<commit_message>
Uradjen odgovor za Budzet pojedinacnog projekta; Opsti i posebni ciljevi projekta
</commit_message>
<xml_diff>
--- a/ERASMUS.docx
+++ b/ERASMUS.docx
@@ -2203,7 +2203,1167 @@
       </w:r>
     </w:p>
     <w:p/>
+    <w:p>
+      <w:pPr>
+        <w:pStyle w:val="Heading2"/>
+      </w:pPr>
+      <w:proofErr w:type="spellStart"/>
+      <w:r>
+        <w:t>Budžet</w:t>
+      </w:r>
+      <w:proofErr w:type="spellEnd"/>
+      <w:r>
+        <w:t xml:space="preserve"> </w:t>
+      </w:r>
+      <w:proofErr w:type="spellStart"/>
+      <w:r>
+        <w:t>pojedinacnog</w:t>
+      </w:r>
+      <w:proofErr w:type="spellEnd"/>
+      <w:r>
+        <w:t xml:space="preserve"> </w:t>
+      </w:r>
+      <w:proofErr w:type="spellStart"/>
+      <w:r>
+        <w:t>projekta</w:t>
+      </w:r>
+      <w:proofErr w:type="spellEnd"/>
+      <w:r>
+        <w:t xml:space="preserve">; </w:t>
+      </w:r>
+      <w:proofErr w:type="spellStart"/>
+      <w:r>
+        <w:t>Opšti</w:t>
+      </w:r>
+      <w:proofErr w:type="spellEnd"/>
+      <w:r>
+        <w:t xml:space="preserve"> </w:t>
+      </w:r>
+      <w:proofErr w:type="spellStart"/>
+      <w:r>
+        <w:t>i</w:t>
+      </w:r>
+      <w:proofErr w:type="spellEnd"/>
+      <w:r>
+        <w:t xml:space="preserve"> </w:t>
+      </w:r>
+      <w:proofErr w:type="spellStart"/>
+      <w:r>
+        <w:t>posebni</w:t>
+      </w:r>
+      <w:proofErr w:type="spellEnd"/>
+      <w:r>
+        <w:t xml:space="preserve"> </w:t>
+      </w:r>
+      <w:proofErr w:type="spellStart"/>
+      <w:r>
+        <w:t>ciljevi</w:t>
+      </w:r>
+      <w:proofErr w:type="spellEnd"/>
+      <w:r>
+        <w:t xml:space="preserve"> </w:t>
+      </w:r>
+      <w:proofErr w:type="spellStart"/>
+      <w:r>
+        <w:t>projekta</w:t>
+      </w:r>
+      <w:proofErr w:type="spellEnd"/>
+      <w:r>
+        <w:t>:</w:t>
+      </w:r>
+    </w:p>
     <w:p/>
+    <w:p>
+      <w:proofErr w:type="spellStart"/>
+      <w:r>
+        <w:t>Budžet</w:t>
+      </w:r>
+      <w:proofErr w:type="spellEnd"/>
+      <w:r>
+        <w:t xml:space="preserve"> </w:t>
+      </w:r>
+      <w:proofErr w:type="spellStart"/>
+      <w:r>
+        <w:t>pojedinačnog</w:t>
+      </w:r>
+      <w:proofErr w:type="spellEnd"/>
+      <w:r>
+        <w:t xml:space="preserve"> </w:t>
+      </w:r>
+      <w:proofErr w:type="spellStart"/>
+      <w:r>
+        <w:t>projekta</w:t>
+      </w:r>
+      <w:proofErr w:type="spellEnd"/>
+      <w:r>
+        <w:t xml:space="preserve"> u </w:t>
+      </w:r>
+      <w:proofErr w:type="spellStart"/>
+      <w:r>
+        <w:t>okviru</w:t>
+      </w:r>
+      <w:proofErr w:type="spellEnd"/>
+      <w:r>
+        <w:t xml:space="preserve"> Key Action 1: Mobility of students </w:t>
+      </w:r>
+      <w:proofErr w:type="spellStart"/>
+      <w:r>
+        <w:t>zavisi</w:t>
+      </w:r>
+      <w:proofErr w:type="spellEnd"/>
+      <w:r>
+        <w:t xml:space="preserve"> </w:t>
+      </w:r>
+      <w:proofErr w:type="spellStart"/>
+      <w:r>
+        <w:t>od</w:t>
+      </w:r>
+      <w:proofErr w:type="spellEnd"/>
+      <w:r>
+        <w:t xml:space="preserve"> </w:t>
+      </w:r>
+      <w:proofErr w:type="spellStart"/>
+      <w:r>
+        <w:t>vrste</w:t>
+      </w:r>
+      <w:proofErr w:type="spellEnd"/>
+      <w:r>
+        <w:t xml:space="preserve"> </w:t>
+      </w:r>
+      <w:proofErr w:type="spellStart"/>
+      <w:r>
+        <w:t>mobilnosti</w:t>
+      </w:r>
+      <w:proofErr w:type="spellEnd"/>
+      <w:r>
+        <w:t xml:space="preserve"> </w:t>
+      </w:r>
+      <w:proofErr w:type="spellStart"/>
+      <w:r>
+        <w:t>i</w:t>
+      </w:r>
+      <w:proofErr w:type="spellEnd"/>
+      <w:r>
+        <w:t xml:space="preserve"> </w:t>
+      </w:r>
+      <w:proofErr w:type="spellStart"/>
+      <w:r>
+        <w:t>trajanja</w:t>
+      </w:r>
+      <w:proofErr w:type="spellEnd"/>
+      <w:r>
+        <w:t xml:space="preserve"> </w:t>
+      </w:r>
+      <w:proofErr w:type="spellStart"/>
+      <w:r>
+        <w:t>projekta</w:t>
+      </w:r>
+      <w:proofErr w:type="spellEnd"/>
+      <w:r>
+        <w:t xml:space="preserve">. </w:t>
+      </w:r>
+    </w:p>
+    <w:p>
+      <w:proofErr w:type="spellStart"/>
+      <w:r>
+        <w:t>Budžet</w:t>
+      </w:r>
+      <w:proofErr w:type="spellEnd"/>
+      <w:r>
+        <w:t xml:space="preserve"> </w:t>
+      </w:r>
+      <w:proofErr w:type="spellStart"/>
+      <w:r>
+        <w:t>projekta</w:t>
+      </w:r>
+      <w:proofErr w:type="spellEnd"/>
+      <w:r>
+        <w:t xml:space="preserve"> </w:t>
+      </w:r>
+      <w:proofErr w:type="spellStart"/>
+      <w:r>
+        <w:t>zavisi</w:t>
+      </w:r>
+      <w:proofErr w:type="spellEnd"/>
+      <w:r>
+        <w:t xml:space="preserve"> </w:t>
+      </w:r>
+      <w:proofErr w:type="spellStart"/>
+      <w:r>
+        <w:t>od</w:t>
+      </w:r>
+      <w:proofErr w:type="spellEnd"/>
+      <w:r>
+        <w:t xml:space="preserve"> </w:t>
+      </w:r>
+      <w:proofErr w:type="spellStart"/>
+      <w:r>
+        <w:t>vrste</w:t>
+      </w:r>
+      <w:proofErr w:type="spellEnd"/>
+      <w:r>
+        <w:t xml:space="preserve"> </w:t>
+      </w:r>
+      <w:proofErr w:type="spellStart"/>
+      <w:r>
+        <w:t>mobilnosti</w:t>
+      </w:r>
+      <w:proofErr w:type="spellEnd"/>
+      <w:r>
+        <w:t xml:space="preserve"> </w:t>
+      </w:r>
+      <w:proofErr w:type="spellStart"/>
+      <w:r>
+        <w:t>i</w:t>
+      </w:r>
+      <w:proofErr w:type="spellEnd"/>
+      <w:r>
+        <w:t xml:space="preserve"> </w:t>
+      </w:r>
+      <w:proofErr w:type="spellStart"/>
+      <w:r>
+        <w:t>trajanja</w:t>
+      </w:r>
+      <w:proofErr w:type="spellEnd"/>
+      <w:r>
+        <w:t xml:space="preserve"> </w:t>
+      </w:r>
+      <w:proofErr w:type="spellStart"/>
+      <w:r>
+        <w:t>projekta</w:t>
+      </w:r>
+      <w:proofErr w:type="spellEnd"/>
+      <w:r>
+        <w:t xml:space="preserve">. Na primer, za </w:t>
+      </w:r>
+      <w:proofErr w:type="spellStart"/>
+      <w:r>
+        <w:t>mobilnost</w:t>
+      </w:r>
+      <w:proofErr w:type="spellEnd"/>
+      <w:r>
+        <w:t xml:space="preserve"> </w:t>
+      </w:r>
+      <w:proofErr w:type="spellStart"/>
+      <w:r>
+        <w:t>studenata</w:t>
+      </w:r>
+      <w:proofErr w:type="spellEnd"/>
+      <w:r>
+        <w:t xml:space="preserve"> </w:t>
+      </w:r>
+      <w:proofErr w:type="spellStart"/>
+      <w:r>
+        <w:t>visokog</w:t>
+      </w:r>
+      <w:proofErr w:type="spellEnd"/>
+      <w:r>
+        <w:t xml:space="preserve"> </w:t>
+      </w:r>
+      <w:proofErr w:type="spellStart"/>
+      <w:r>
+        <w:t>obrazovanja</w:t>
+      </w:r>
+      <w:proofErr w:type="spellEnd"/>
+      <w:r>
+        <w:t xml:space="preserve">, </w:t>
+      </w:r>
+      <w:proofErr w:type="spellStart"/>
+      <w:r>
+        <w:t>budžet</w:t>
+      </w:r>
+      <w:proofErr w:type="spellEnd"/>
+      <w:r>
+        <w:t xml:space="preserve"> se </w:t>
+      </w:r>
+      <w:proofErr w:type="spellStart"/>
+      <w:r>
+        <w:t>sastoji</w:t>
+      </w:r>
+      <w:proofErr w:type="spellEnd"/>
+      <w:r>
+        <w:t xml:space="preserve"> </w:t>
+      </w:r>
+      <w:proofErr w:type="spellStart"/>
+      <w:r>
+        <w:t>od</w:t>
+      </w:r>
+      <w:proofErr w:type="spellEnd"/>
+      <w:r>
+        <w:t xml:space="preserve"> </w:t>
+      </w:r>
+      <w:proofErr w:type="spellStart"/>
+      <w:r>
+        <w:t>dnevnica</w:t>
+      </w:r>
+      <w:proofErr w:type="spellEnd"/>
+      <w:r>
+        <w:t xml:space="preserve"> </w:t>
+      </w:r>
+      <w:proofErr w:type="spellStart"/>
+      <w:r>
+        <w:t>i</w:t>
+      </w:r>
+      <w:proofErr w:type="spellEnd"/>
+      <w:r>
+        <w:t xml:space="preserve"> </w:t>
+      </w:r>
+      <w:proofErr w:type="spellStart"/>
+      <w:r>
+        <w:t>putnih</w:t>
+      </w:r>
+      <w:proofErr w:type="spellEnd"/>
+      <w:r>
+        <w:t xml:space="preserve"> </w:t>
+      </w:r>
+      <w:proofErr w:type="spellStart"/>
+      <w:r>
+        <w:t>troškova</w:t>
+      </w:r>
+      <w:proofErr w:type="spellEnd"/>
+      <w:r>
+        <w:t xml:space="preserve">, </w:t>
+      </w:r>
+      <w:proofErr w:type="spellStart"/>
+      <w:r>
+        <w:t>kao</w:t>
+      </w:r>
+      <w:proofErr w:type="spellEnd"/>
+      <w:r>
+        <w:t xml:space="preserve"> </w:t>
+      </w:r>
+      <w:proofErr w:type="spellStart"/>
+      <w:r>
+        <w:t>i</w:t>
+      </w:r>
+      <w:proofErr w:type="spellEnd"/>
+      <w:r>
+        <w:t xml:space="preserve"> </w:t>
+      </w:r>
+      <w:proofErr w:type="spellStart"/>
+      <w:r>
+        <w:t>troškova</w:t>
+      </w:r>
+      <w:proofErr w:type="spellEnd"/>
+      <w:r>
+        <w:t xml:space="preserve"> </w:t>
+      </w:r>
+      <w:proofErr w:type="spellStart"/>
+      <w:r>
+        <w:t>smeštaja</w:t>
+      </w:r>
+      <w:proofErr w:type="spellEnd"/>
+      <w:r>
+        <w:t xml:space="preserve"> </w:t>
+      </w:r>
+      <w:proofErr w:type="spellStart"/>
+      <w:r>
+        <w:t>i</w:t>
+      </w:r>
+      <w:proofErr w:type="spellEnd"/>
+      <w:r>
+        <w:t xml:space="preserve"> </w:t>
+      </w:r>
+      <w:proofErr w:type="spellStart"/>
+      <w:r>
+        <w:t>osiguranja</w:t>
+      </w:r>
+      <w:proofErr w:type="spellEnd"/>
+      <w:r>
+        <w:t xml:space="preserve">. Za </w:t>
+      </w:r>
+      <w:proofErr w:type="spellStart"/>
+      <w:r>
+        <w:t>mobilnost</w:t>
+      </w:r>
+      <w:proofErr w:type="spellEnd"/>
+      <w:r>
+        <w:t xml:space="preserve"> </w:t>
+      </w:r>
+      <w:proofErr w:type="spellStart"/>
+      <w:r>
+        <w:t>osoblja</w:t>
+      </w:r>
+      <w:proofErr w:type="spellEnd"/>
+      <w:r>
+        <w:t xml:space="preserve"> u </w:t>
+      </w:r>
+      <w:proofErr w:type="spellStart"/>
+      <w:r>
+        <w:t>oblasti</w:t>
+      </w:r>
+      <w:proofErr w:type="spellEnd"/>
+      <w:r>
+        <w:t xml:space="preserve"> </w:t>
+      </w:r>
+      <w:proofErr w:type="spellStart"/>
+      <w:r>
+        <w:t>obrazovanja</w:t>
+      </w:r>
+      <w:proofErr w:type="spellEnd"/>
+      <w:r>
+        <w:t xml:space="preserve"> </w:t>
+      </w:r>
+      <w:proofErr w:type="spellStart"/>
+      <w:r>
+        <w:t>i</w:t>
+      </w:r>
+      <w:proofErr w:type="spellEnd"/>
+      <w:r>
+        <w:t xml:space="preserve"> </w:t>
+      </w:r>
+      <w:proofErr w:type="spellStart"/>
+      <w:r>
+        <w:t>treninga</w:t>
+      </w:r>
+      <w:proofErr w:type="spellEnd"/>
+      <w:r>
+        <w:t xml:space="preserve">, </w:t>
+      </w:r>
+      <w:proofErr w:type="spellStart"/>
+      <w:r>
+        <w:t>budžet</w:t>
+      </w:r>
+      <w:proofErr w:type="spellEnd"/>
+      <w:r>
+        <w:t xml:space="preserve"> se </w:t>
+      </w:r>
+      <w:proofErr w:type="spellStart"/>
+      <w:r>
+        <w:t>sastoji</w:t>
+      </w:r>
+      <w:proofErr w:type="spellEnd"/>
+      <w:r>
+        <w:t xml:space="preserve"> </w:t>
+      </w:r>
+      <w:proofErr w:type="spellStart"/>
+      <w:r>
+        <w:t>od</w:t>
+      </w:r>
+      <w:proofErr w:type="spellEnd"/>
+      <w:r>
+        <w:t xml:space="preserve"> </w:t>
+      </w:r>
+      <w:proofErr w:type="spellStart"/>
+      <w:r>
+        <w:t>dnevnica</w:t>
+      </w:r>
+      <w:proofErr w:type="spellEnd"/>
+      <w:r>
+        <w:t xml:space="preserve">, </w:t>
+      </w:r>
+      <w:proofErr w:type="spellStart"/>
+      <w:r>
+        <w:t>putnih</w:t>
+      </w:r>
+      <w:proofErr w:type="spellEnd"/>
+      <w:r>
+        <w:t xml:space="preserve"> </w:t>
+      </w:r>
+      <w:proofErr w:type="spellStart"/>
+      <w:r>
+        <w:t>troškova</w:t>
+      </w:r>
+      <w:proofErr w:type="spellEnd"/>
+      <w:r>
+        <w:t xml:space="preserve">, </w:t>
+      </w:r>
+      <w:proofErr w:type="spellStart"/>
+      <w:r>
+        <w:t>troškova</w:t>
+      </w:r>
+      <w:proofErr w:type="spellEnd"/>
+      <w:r>
+        <w:t xml:space="preserve"> </w:t>
+      </w:r>
+      <w:proofErr w:type="spellStart"/>
+      <w:r>
+        <w:t>smeštaja</w:t>
+      </w:r>
+      <w:proofErr w:type="spellEnd"/>
+      <w:r>
+        <w:t xml:space="preserve"> </w:t>
+      </w:r>
+      <w:proofErr w:type="spellStart"/>
+      <w:r>
+        <w:t>i</w:t>
+      </w:r>
+      <w:proofErr w:type="spellEnd"/>
+      <w:r>
+        <w:t xml:space="preserve"> </w:t>
+      </w:r>
+      <w:proofErr w:type="spellStart"/>
+      <w:r>
+        <w:t>osiguranja</w:t>
+      </w:r>
+      <w:proofErr w:type="spellEnd"/>
+      <w:r>
+        <w:t xml:space="preserve">, </w:t>
+      </w:r>
+      <w:proofErr w:type="spellStart"/>
+      <w:r>
+        <w:t>kao</w:t>
+      </w:r>
+      <w:proofErr w:type="spellEnd"/>
+      <w:r>
+        <w:t xml:space="preserve"> </w:t>
+      </w:r>
+      <w:proofErr w:type="spellStart"/>
+      <w:r>
+        <w:t>i</w:t>
+      </w:r>
+      <w:proofErr w:type="spellEnd"/>
+      <w:r>
+        <w:t xml:space="preserve"> </w:t>
+      </w:r>
+      <w:proofErr w:type="spellStart"/>
+      <w:r>
+        <w:t>dodatnih</w:t>
+      </w:r>
+      <w:proofErr w:type="spellEnd"/>
+      <w:r>
+        <w:t xml:space="preserve"> </w:t>
+      </w:r>
+      <w:proofErr w:type="spellStart"/>
+      <w:r>
+        <w:t>troškova</w:t>
+      </w:r>
+      <w:proofErr w:type="spellEnd"/>
+      <w:r>
+        <w:t xml:space="preserve"> za </w:t>
+      </w:r>
+      <w:proofErr w:type="spellStart"/>
+      <w:r>
+        <w:t>pripremu</w:t>
+      </w:r>
+      <w:proofErr w:type="spellEnd"/>
+      <w:r>
+        <w:t xml:space="preserve"> </w:t>
+      </w:r>
+      <w:proofErr w:type="spellStart"/>
+      <w:r>
+        <w:t>i</w:t>
+      </w:r>
+      <w:proofErr w:type="spellEnd"/>
+      <w:r>
+        <w:t xml:space="preserve"> </w:t>
+      </w:r>
+      <w:proofErr w:type="spellStart"/>
+      <w:r>
+        <w:t>organizaciju</w:t>
+      </w:r>
+      <w:proofErr w:type="spellEnd"/>
+      <w:r>
+        <w:t xml:space="preserve"> </w:t>
+      </w:r>
+      <w:proofErr w:type="spellStart"/>
+      <w:r>
+        <w:t>mobilnosti</w:t>
+      </w:r>
+      <w:proofErr w:type="spellEnd"/>
+      <w:r>
+        <w:t>.</w:t>
+      </w:r>
+    </w:p>
+    <w:p>
+      <w:proofErr w:type="spellStart"/>
+      <w:r>
+        <w:t>Iznosi</w:t>
+      </w:r>
+      <w:proofErr w:type="spellEnd"/>
+      <w:r>
+        <w:t xml:space="preserve"> </w:t>
+      </w:r>
+      <w:proofErr w:type="spellStart"/>
+      <w:r>
+        <w:t>dnevnica</w:t>
+      </w:r>
+      <w:proofErr w:type="spellEnd"/>
+      <w:r>
+        <w:t xml:space="preserve">, </w:t>
+      </w:r>
+      <w:proofErr w:type="spellStart"/>
+      <w:r>
+        <w:t>putnih</w:t>
+      </w:r>
+      <w:proofErr w:type="spellEnd"/>
+      <w:r>
+        <w:t xml:space="preserve"> </w:t>
+      </w:r>
+      <w:proofErr w:type="spellStart"/>
+      <w:r>
+        <w:t>troškova</w:t>
+      </w:r>
+      <w:proofErr w:type="spellEnd"/>
+      <w:r>
+        <w:t xml:space="preserve">, </w:t>
+      </w:r>
+      <w:proofErr w:type="spellStart"/>
+      <w:r>
+        <w:t>smeštaja</w:t>
+      </w:r>
+      <w:proofErr w:type="spellEnd"/>
+      <w:r>
+        <w:t xml:space="preserve"> </w:t>
+      </w:r>
+      <w:proofErr w:type="spellStart"/>
+      <w:r>
+        <w:t>i</w:t>
+      </w:r>
+      <w:proofErr w:type="spellEnd"/>
+      <w:r>
+        <w:t xml:space="preserve"> </w:t>
+      </w:r>
+      <w:proofErr w:type="spellStart"/>
+      <w:r>
+        <w:t>osiguranja</w:t>
+      </w:r>
+      <w:proofErr w:type="spellEnd"/>
+      <w:r>
+        <w:t xml:space="preserve"> za </w:t>
+      </w:r>
+      <w:proofErr w:type="spellStart"/>
+      <w:r>
+        <w:t>mobilnost</w:t>
+      </w:r>
+      <w:proofErr w:type="spellEnd"/>
+      <w:r>
+        <w:t xml:space="preserve"> </w:t>
+      </w:r>
+      <w:proofErr w:type="spellStart"/>
+      <w:r>
+        <w:t>studenata</w:t>
+      </w:r>
+      <w:proofErr w:type="spellEnd"/>
+      <w:r>
+        <w:t xml:space="preserve"> </w:t>
+      </w:r>
+      <w:proofErr w:type="spellStart"/>
+      <w:r>
+        <w:t>i</w:t>
+      </w:r>
+      <w:proofErr w:type="spellEnd"/>
+      <w:r>
+        <w:t xml:space="preserve"> </w:t>
+      </w:r>
+      <w:proofErr w:type="spellStart"/>
+      <w:r>
+        <w:t>osoblja</w:t>
+      </w:r>
+      <w:proofErr w:type="spellEnd"/>
+      <w:r>
+        <w:t xml:space="preserve"> u </w:t>
+      </w:r>
+      <w:proofErr w:type="spellStart"/>
+      <w:r>
+        <w:t>okviru</w:t>
+      </w:r>
+      <w:proofErr w:type="spellEnd"/>
+      <w:r>
+        <w:t xml:space="preserve"> Key Action 1: Mobility of students se </w:t>
+      </w:r>
+      <w:proofErr w:type="spellStart"/>
+      <w:r>
+        <w:t>razlikuju</w:t>
+      </w:r>
+      <w:proofErr w:type="spellEnd"/>
+      <w:r>
+        <w:t xml:space="preserve"> u </w:t>
+      </w:r>
+      <w:proofErr w:type="spellStart"/>
+      <w:r>
+        <w:t>zavisnosti</w:t>
+      </w:r>
+      <w:proofErr w:type="spellEnd"/>
+      <w:r>
+        <w:t xml:space="preserve"> </w:t>
+      </w:r>
+      <w:proofErr w:type="spellStart"/>
+      <w:r>
+        <w:t>od</w:t>
+      </w:r>
+      <w:proofErr w:type="spellEnd"/>
+      <w:r>
+        <w:t xml:space="preserve"> </w:t>
+      </w:r>
+      <w:proofErr w:type="spellStart"/>
+      <w:r>
+        <w:t>zemlje</w:t>
+      </w:r>
+      <w:proofErr w:type="spellEnd"/>
+      <w:r>
+        <w:t xml:space="preserve"> </w:t>
+      </w:r>
+      <w:proofErr w:type="spellStart"/>
+      <w:r>
+        <w:t>domaćina</w:t>
+      </w:r>
+      <w:proofErr w:type="spellEnd"/>
+      <w:r>
+        <w:t xml:space="preserve"> </w:t>
+      </w:r>
+      <w:proofErr w:type="spellStart"/>
+      <w:r>
+        <w:t>i</w:t>
+      </w:r>
+      <w:proofErr w:type="spellEnd"/>
+      <w:r>
+        <w:t xml:space="preserve"> </w:t>
+      </w:r>
+      <w:proofErr w:type="spellStart"/>
+      <w:r>
+        <w:t>trajanja</w:t>
+      </w:r>
+      <w:proofErr w:type="spellEnd"/>
+      <w:r>
+        <w:t xml:space="preserve"> </w:t>
+      </w:r>
+      <w:proofErr w:type="spellStart"/>
+      <w:r>
+        <w:t>mobilnosti</w:t>
+      </w:r>
+      <w:proofErr w:type="spellEnd"/>
+      <w:r>
+        <w:t xml:space="preserve">. </w:t>
+      </w:r>
+    </w:p>
+    <w:p>
+      <w:r>
+        <w:t xml:space="preserve">Na primer, za </w:t>
+      </w:r>
+      <w:proofErr w:type="spellStart"/>
+      <w:r>
+        <w:t>mobilnost</w:t>
+      </w:r>
+      <w:proofErr w:type="spellEnd"/>
+      <w:r>
+        <w:t xml:space="preserve"> </w:t>
+      </w:r>
+      <w:proofErr w:type="spellStart"/>
+      <w:r>
+        <w:t>studenata</w:t>
+      </w:r>
+      <w:proofErr w:type="spellEnd"/>
+      <w:r>
+        <w:t xml:space="preserve"> </w:t>
+      </w:r>
+      <w:proofErr w:type="spellStart"/>
+      <w:r>
+        <w:t>visokog</w:t>
+      </w:r>
+      <w:proofErr w:type="spellEnd"/>
+      <w:r>
+        <w:t xml:space="preserve"> </w:t>
+      </w:r>
+      <w:proofErr w:type="spellStart"/>
+      <w:r>
+        <w:t>obrazovanja</w:t>
+      </w:r>
+      <w:proofErr w:type="spellEnd"/>
+      <w:r>
+        <w:t xml:space="preserve"> u 2021. </w:t>
+      </w:r>
+      <w:proofErr w:type="spellStart"/>
+      <w:r>
+        <w:t>godini</w:t>
+      </w:r>
+      <w:proofErr w:type="spellEnd"/>
+      <w:r>
+        <w:t xml:space="preserve">, </w:t>
+      </w:r>
+      <w:proofErr w:type="spellStart"/>
+      <w:r>
+        <w:t>maksimalni</w:t>
+      </w:r>
+      <w:proofErr w:type="spellEnd"/>
+      <w:r>
+        <w:t xml:space="preserve"> </w:t>
+      </w:r>
+      <w:proofErr w:type="spellStart"/>
+      <w:r>
+        <w:t>iznos</w:t>
+      </w:r>
+      <w:proofErr w:type="spellEnd"/>
+      <w:r>
+        <w:t xml:space="preserve"> </w:t>
+      </w:r>
+      <w:proofErr w:type="spellStart"/>
+      <w:r>
+        <w:t>dnevnice</w:t>
+      </w:r>
+      <w:proofErr w:type="spellEnd"/>
+      <w:r>
+        <w:t xml:space="preserve"> je 120 </w:t>
+      </w:r>
+      <w:proofErr w:type="spellStart"/>
+      <w:r>
+        <w:t>evra</w:t>
+      </w:r>
+      <w:proofErr w:type="spellEnd"/>
+      <w:r>
+        <w:t xml:space="preserve">, a </w:t>
+      </w:r>
+      <w:proofErr w:type="spellStart"/>
+      <w:r>
+        <w:t>maksimalni</w:t>
+      </w:r>
+      <w:proofErr w:type="spellEnd"/>
+      <w:r>
+        <w:t xml:space="preserve"> </w:t>
+      </w:r>
+      <w:proofErr w:type="spellStart"/>
+      <w:r>
+        <w:t>iznos</w:t>
+      </w:r>
+      <w:proofErr w:type="spellEnd"/>
+      <w:r>
+        <w:t xml:space="preserve"> </w:t>
+      </w:r>
+      <w:proofErr w:type="spellStart"/>
+      <w:r>
+        <w:t>putnih</w:t>
+      </w:r>
+      <w:proofErr w:type="spellEnd"/>
+      <w:r>
+        <w:t xml:space="preserve"> </w:t>
+      </w:r>
+      <w:proofErr w:type="spellStart"/>
+      <w:r>
+        <w:t>troškova</w:t>
+      </w:r>
+      <w:proofErr w:type="spellEnd"/>
+      <w:r>
+        <w:t xml:space="preserve"> </w:t>
+      </w:r>
+      <w:proofErr w:type="spellStart"/>
+      <w:r>
+        <w:t>zavisi</w:t>
+      </w:r>
+      <w:proofErr w:type="spellEnd"/>
+      <w:r>
+        <w:t xml:space="preserve"> </w:t>
+      </w:r>
+      <w:proofErr w:type="spellStart"/>
+      <w:r>
+        <w:t>od</w:t>
+      </w:r>
+      <w:proofErr w:type="spellEnd"/>
+      <w:r>
+        <w:t xml:space="preserve"> </w:t>
+      </w:r>
+      <w:proofErr w:type="spellStart"/>
+      <w:r>
+        <w:t>udaljenosti</w:t>
+      </w:r>
+      <w:proofErr w:type="spellEnd"/>
+      <w:r>
+        <w:t xml:space="preserve"> </w:t>
+      </w:r>
+      <w:proofErr w:type="spellStart"/>
+      <w:r>
+        <w:t>između</w:t>
+      </w:r>
+      <w:proofErr w:type="spellEnd"/>
+      <w:r>
+        <w:t xml:space="preserve"> </w:t>
+      </w:r>
+      <w:proofErr w:type="spellStart"/>
+      <w:r>
+        <w:t>mesta</w:t>
+      </w:r>
+      <w:proofErr w:type="spellEnd"/>
+      <w:r>
+        <w:t xml:space="preserve"> </w:t>
+      </w:r>
+      <w:proofErr w:type="spellStart"/>
+      <w:r>
+        <w:t>polaska</w:t>
+      </w:r>
+      <w:proofErr w:type="spellEnd"/>
+      <w:r>
+        <w:t xml:space="preserve"> </w:t>
+      </w:r>
+      <w:proofErr w:type="spellStart"/>
+      <w:r>
+        <w:t>i</w:t>
+      </w:r>
+      <w:proofErr w:type="spellEnd"/>
+      <w:r>
+        <w:t xml:space="preserve"> </w:t>
+      </w:r>
+      <w:proofErr w:type="spellStart"/>
+      <w:r>
+        <w:t>mesta</w:t>
+      </w:r>
+      <w:proofErr w:type="spellEnd"/>
+      <w:r>
+        <w:t xml:space="preserve"> </w:t>
+      </w:r>
+      <w:proofErr w:type="spellStart"/>
+      <w:r>
+        <w:t>destinacije</w:t>
+      </w:r>
+      <w:proofErr w:type="spellEnd"/>
+      <w:r>
+        <w:t xml:space="preserve">. </w:t>
+      </w:r>
+      <w:proofErr w:type="spellStart"/>
+      <w:r>
+        <w:t>Maksimalni</w:t>
+      </w:r>
+      <w:proofErr w:type="spellEnd"/>
+      <w:r>
+        <w:t xml:space="preserve"> </w:t>
+      </w:r>
+      <w:proofErr w:type="spellStart"/>
+      <w:r>
+        <w:t>iznos</w:t>
+      </w:r>
+      <w:proofErr w:type="spellEnd"/>
+      <w:r>
+        <w:t xml:space="preserve"> </w:t>
+      </w:r>
+      <w:proofErr w:type="spellStart"/>
+      <w:r>
+        <w:t>smeštaja</w:t>
+      </w:r>
+      <w:proofErr w:type="spellEnd"/>
+      <w:r>
+        <w:t xml:space="preserve"> se </w:t>
+      </w:r>
+      <w:proofErr w:type="spellStart"/>
+      <w:r>
+        <w:t>takođe</w:t>
+      </w:r>
+      <w:proofErr w:type="spellEnd"/>
+      <w:r>
+        <w:t xml:space="preserve"> </w:t>
+      </w:r>
+      <w:proofErr w:type="spellStart"/>
+      <w:r>
+        <w:t>razlikuje</w:t>
+      </w:r>
+      <w:proofErr w:type="spellEnd"/>
+      <w:r>
+        <w:t xml:space="preserve"> u </w:t>
+      </w:r>
+      <w:proofErr w:type="spellStart"/>
+      <w:r>
+        <w:t>zavisnosti</w:t>
+      </w:r>
+      <w:proofErr w:type="spellEnd"/>
+      <w:r>
+        <w:t xml:space="preserve"> </w:t>
+      </w:r>
+      <w:proofErr w:type="spellStart"/>
+      <w:r>
+        <w:t>od</w:t>
+      </w:r>
+      <w:proofErr w:type="spellEnd"/>
+      <w:r>
+        <w:t xml:space="preserve"> </w:t>
+      </w:r>
+      <w:proofErr w:type="spellStart"/>
+      <w:r>
+        <w:t>zemlje</w:t>
+      </w:r>
+      <w:proofErr w:type="spellEnd"/>
+      <w:r>
+        <w:t xml:space="preserve"> </w:t>
+      </w:r>
+      <w:proofErr w:type="spellStart"/>
+      <w:r>
+        <w:t>domaćina</w:t>
+      </w:r>
+      <w:proofErr w:type="spellEnd"/>
+      <w:r>
+        <w:t xml:space="preserve">. Za </w:t>
+      </w:r>
+      <w:proofErr w:type="spellStart"/>
+      <w:r>
+        <w:t>mobilnost</w:t>
+      </w:r>
+      <w:proofErr w:type="spellEnd"/>
+      <w:r>
+        <w:t xml:space="preserve"> </w:t>
+      </w:r>
+      <w:proofErr w:type="spellStart"/>
+      <w:r>
+        <w:t>osoblja</w:t>
+      </w:r>
+      <w:proofErr w:type="spellEnd"/>
+      <w:r>
+        <w:t xml:space="preserve"> u </w:t>
+      </w:r>
+      <w:proofErr w:type="spellStart"/>
+      <w:r>
+        <w:t>oblasti</w:t>
+      </w:r>
+      <w:proofErr w:type="spellEnd"/>
+      <w:r>
+        <w:t xml:space="preserve"> </w:t>
+      </w:r>
+      <w:proofErr w:type="spellStart"/>
+      <w:r>
+        <w:t>obrazovanja</w:t>
+      </w:r>
+      <w:proofErr w:type="spellEnd"/>
+      <w:r>
+        <w:t xml:space="preserve"> </w:t>
+      </w:r>
+      <w:proofErr w:type="spellStart"/>
+      <w:r>
+        <w:t>i</w:t>
+      </w:r>
+      <w:proofErr w:type="spellEnd"/>
+      <w:r>
+        <w:t xml:space="preserve"> </w:t>
+      </w:r>
+      <w:proofErr w:type="spellStart"/>
+      <w:r>
+        <w:t>treninga</w:t>
+      </w:r>
+      <w:proofErr w:type="spellEnd"/>
+      <w:r>
+        <w:t xml:space="preserve">, </w:t>
+      </w:r>
+      <w:proofErr w:type="spellStart"/>
+      <w:r>
+        <w:t>maksimalni</w:t>
+      </w:r>
+      <w:proofErr w:type="spellEnd"/>
+      <w:r>
+        <w:t xml:space="preserve"> </w:t>
+      </w:r>
+      <w:proofErr w:type="spellStart"/>
+      <w:r>
+        <w:t>iznos</w:t>
+      </w:r>
+      <w:proofErr w:type="spellEnd"/>
+      <w:r>
+        <w:t xml:space="preserve"> </w:t>
+      </w:r>
+      <w:proofErr w:type="spellStart"/>
+      <w:r>
+        <w:t>dnevnice</w:t>
+      </w:r>
+      <w:proofErr w:type="spellEnd"/>
+      <w:r>
+        <w:t xml:space="preserve"> je 160 </w:t>
+      </w:r>
+      <w:proofErr w:type="spellStart"/>
+      <w:r>
+        <w:t>evra</w:t>
+      </w:r>
+      <w:proofErr w:type="spellEnd"/>
+      <w:r>
+        <w:t xml:space="preserve">, a </w:t>
+      </w:r>
+      <w:proofErr w:type="spellStart"/>
+      <w:r>
+        <w:t>maksimalni</w:t>
+      </w:r>
+      <w:proofErr w:type="spellEnd"/>
+      <w:r>
+        <w:t xml:space="preserve"> </w:t>
+      </w:r>
+      <w:proofErr w:type="spellStart"/>
+      <w:r>
+        <w:t>iznos</w:t>
+      </w:r>
+      <w:proofErr w:type="spellEnd"/>
+      <w:r>
+        <w:t xml:space="preserve"> </w:t>
+      </w:r>
+      <w:proofErr w:type="spellStart"/>
+      <w:r>
+        <w:t>putnih</w:t>
+      </w:r>
+      <w:proofErr w:type="spellEnd"/>
+      <w:r>
+        <w:t xml:space="preserve"> </w:t>
+      </w:r>
+      <w:proofErr w:type="spellStart"/>
+      <w:r>
+        <w:t>troškova</w:t>
+      </w:r>
+      <w:proofErr w:type="spellEnd"/>
+      <w:r>
+        <w:t xml:space="preserve"> </w:t>
+      </w:r>
+      <w:proofErr w:type="spellStart"/>
+      <w:r>
+        <w:t>zavisi</w:t>
+      </w:r>
+      <w:proofErr w:type="spellEnd"/>
+      <w:r>
+        <w:t xml:space="preserve"> </w:t>
+      </w:r>
+      <w:proofErr w:type="spellStart"/>
+      <w:r>
+        <w:t>od</w:t>
+      </w:r>
+      <w:proofErr w:type="spellEnd"/>
+      <w:r>
+        <w:t xml:space="preserve"> </w:t>
+      </w:r>
+      <w:proofErr w:type="spellStart"/>
+      <w:r>
+        <w:t>udaljenosti</w:t>
+      </w:r>
+      <w:proofErr w:type="spellEnd"/>
+      <w:r>
+        <w:t xml:space="preserve"> </w:t>
+      </w:r>
+      <w:proofErr w:type="spellStart"/>
+      <w:r>
+        <w:t>između</w:t>
+      </w:r>
+      <w:proofErr w:type="spellEnd"/>
+      <w:r>
+        <w:t xml:space="preserve"> </w:t>
+      </w:r>
+      <w:proofErr w:type="spellStart"/>
+      <w:r>
+        <w:t>mesta</w:t>
+      </w:r>
+      <w:proofErr w:type="spellEnd"/>
+      <w:r>
+        <w:t xml:space="preserve"> </w:t>
+      </w:r>
+      <w:proofErr w:type="spellStart"/>
+      <w:r>
+        <w:t>polaska</w:t>
+      </w:r>
+      <w:proofErr w:type="spellEnd"/>
+      <w:r>
+        <w:t xml:space="preserve"> </w:t>
+      </w:r>
+      <w:proofErr w:type="spellStart"/>
+      <w:r>
+        <w:t>i</w:t>
+      </w:r>
+      <w:proofErr w:type="spellEnd"/>
+      <w:r>
+        <w:t xml:space="preserve"> </w:t>
+      </w:r>
+      <w:proofErr w:type="spellStart"/>
+      <w:r>
+        <w:t>mesta</w:t>
+      </w:r>
+      <w:proofErr w:type="spellEnd"/>
+      <w:r>
+        <w:t xml:space="preserve"> </w:t>
+      </w:r>
+      <w:proofErr w:type="spellStart"/>
+      <w:r>
+        <w:t>destinacije</w:t>
+      </w:r>
+      <w:proofErr w:type="spellEnd"/>
+      <w:r>
+        <w:t>.</w:t>
+      </w:r>
+    </w:p>
     <w:sectPr>
       <w:pgSz w:w="12240" w:h="15840"/>
       <w:pgMar w:top="720" w:right="720" w:bottom="720" w:left="720" w:header="720" w:footer="720" w:gutter="0"/>

</xml_diff>